<commit_message>
Added ER Diagram image.
</commit_message>
<xml_diff>
--- a/PRTravelPhaseI.docx
+++ b/PRTravelPhaseI.docx
@@ -390,6 +390,58 @@
         </w:rPr>
         <w:t>E-R Diagram</w:t>
       </w:r>
+    </w:p>
+    <w:p/>
+    <w:p>
+      <w:bookmarkStart w:id="0" w:name="_GoBack"/>
+      <w:r>
+        <w:rPr>
+          <w:noProof/>
+          <w:lang w:val="es-PR"/>
+        </w:rPr>
+        <w:drawing>
+          <wp:inline distT="0" distB="0" distL="0" distR="0">
+            <wp:extent cx="2952750" cy="2667000"/>
+            <wp:effectExtent l="0" t="0" r="0" b="0"/>
+            <wp:docPr id="6" name="Picture 6"/>
+            <wp:cNvGraphicFramePr>
+              <a:graphicFrameLocks xmlns:a="http://schemas.openxmlformats.org/drawingml/2006/main" noChangeAspect="1"/>
+            </wp:cNvGraphicFramePr>
+            <a:graphic xmlns:a="http://schemas.openxmlformats.org/drawingml/2006/main">
+              <a:graphicData uri="http://schemas.openxmlformats.org/drawingml/2006/picture">
+                <pic:pic xmlns:pic="http://schemas.openxmlformats.org/drawingml/2006/picture">
+                  <pic:nvPicPr>
+                    <pic:cNvPr id="6" name="ERDiagram.png"/>
+                    <pic:cNvPicPr/>
+                  </pic:nvPicPr>
+                  <pic:blipFill>
+                    <a:blip r:embed="rId7" cstate="print">
+                      <a:extLst>
+                        <a:ext uri="{28A0092B-C50C-407E-A947-70E740481C1C}">
+                          <a14:useLocalDpi xmlns:a14="http://schemas.microsoft.com/office/drawing/2010/main" val="0"/>
+                        </a:ext>
+                      </a:extLst>
+                    </a:blip>
+                    <a:stretch>
+                      <a:fillRect/>
+                    </a:stretch>
+                  </pic:blipFill>
+                  <pic:spPr>
+                    <a:xfrm>
+                      <a:off x="0" y="0"/>
+                      <a:ext cx="2952750" cy="2667000"/>
+                    </a:xfrm>
+                    <a:prstGeom prst="rect">
+                      <a:avLst/>
+                    </a:prstGeom>
+                  </pic:spPr>
+                </pic:pic>
+              </a:graphicData>
+            </a:graphic>
+          </wp:inline>
+        </w:drawing>
+      </w:r>
+      <w:bookmarkEnd w:id="0"/>
     </w:p>
     <w:p/>
     <w:p>
@@ -438,7 +490,7 @@
                     <pic:cNvPicPr/>
                   </pic:nvPicPr>
                   <pic:blipFill rotWithShape="1">
-                    <a:blip r:embed="rId7">
+                    <a:blip r:embed="rId8">
                       <a:extLst>
                         <a:ext uri="{28A0092B-C50C-407E-A947-70E740481C1C}">
                           <a14:useLocalDpi xmlns:a14="http://schemas.microsoft.com/office/drawing/2010/main" val="0"/>
@@ -525,6 +577,7 @@
           <w:noProof/>
           <w:lang w:val="es-PR"/>
         </w:rPr>
+        <w:lastRenderedPageBreak/>
         <w:drawing>
           <wp:inline distT="0" distB="0" distL="0" distR="0">
             <wp:extent cx="2409825" cy="4215520"/>
@@ -541,7 +594,7 @@
                     <pic:cNvPicPr/>
                   </pic:nvPicPr>
                   <pic:blipFill>
-                    <a:blip r:embed="rId8">
+                    <a:blip r:embed="rId9">
                       <a:extLst>
                         <a:ext uri="{28A0092B-C50C-407E-A947-70E740481C1C}">
                           <a14:useLocalDpi xmlns:a14="http://schemas.microsoft.com/office/drawing/2010/main" val="0"/>
@@ -606,31 +659,7 @@
         <w:rPr>
           <w:rFonts w:ascii="Times New Roman" w:hAnsi="Times New Roman" w:cs="Times New Roman"/>
         </w:rPr>
-        <w:t xml:space="preserve"> </w:t>
-      </w:r>
-      <w:r>
-        <w:rPr>
-          <w:rFonts w:ascii="Times New Roman" w:hAnsi="Times New Roman" w:cs="Times New Roman"/>
-        </w:rPr>
-        <w:t>Newsfeed</w:t>
-      </w:r>
-      <w:r>
-        <w:rPr>
-          <w:rFonts w:ascii="Times New Roman" w:hAnsi="Times New Roman" w:cs="Times New Roman"/>
-        </w:rPr>
-        <w:t xml:space="preserve"> </w:t>
-      </w:r>
-      <w:r>
-        <w:rPr>
-          <w:rFonts w:ascii="Times New Roman" w:hAnsi="Times New Roman" w:cs="Times New Roman"/>
-        </w:rPr>
-        <w:t>tab</w:t>
-      </w:r>
-      <w:r>
-        <w:rPr>
-          <w:rFonts w:ascii="Times New Roman" w:hAnsi="Times New Roman" w:cs="Times New Roman"/>
-        </w:rPr>
-        <w:t>.</w:t>
+        <w:t xml:space="preserve"> Newsfeed tab.</w:t>
       </w:r>
     </w:p>
     <w:p/>
@@ -640,7 +669,6 @@
           <w:noProof/>
           <w:lang w:val="es-PR"/>
         </w:rPr>
-        <w:lastRenderedPageBreak/>
         <w:drawing>
           <wp:inline distT="0" distB="0" distL="0" distR="0">
             <wp:extent cx="2743200" cy="4798695"/>
@@ -657,7 +685,7 @@
                     <pic:cNvPicPr/>
                   </pic:nvPicPr>
                   <pic:blipFill>
-                    <a:blip r:embed="rId9">
+                    <a:blip r:embed="rId10">
                       <a:extLst>
                         <a:ext uri="{28A0092B-C50C-407E-A947-70E740481C1C}">
                           <a14:useLocalDpi xmlns:a14="http://schemas.microsoft.com/office/drawing/2010/main" val="0"/>
@@ -716,19 +744,7 @@
         <w:rPr>
           <w:rFonts w:ascii="Times New Roman" w:hAnsi="Times New Roman" w:cs="Times New Roman"/>
         </w:rPr>
-        <w:t xml:space="preserve"> </w:t>
-      </w:r>
-      <w:r>
-        <w:rPr>
-          <w:rFonts w:ascii="Times New Roman" w:hAnsi="Times New Roman" w:cs="Times New Roman"/>
-        </w:rPr>
-        <w:t>Calendar</w:t>
-      </w:r>
-      <w:r>
-        <w:rPr>
-          <w:rFonts w:ascii="Times New Roman" w:hAnsi="Times New Roman" w:cs="Times New Roman"/>
-        </w:rPr>
-        <w:t xml:space="preserve"> tab.</w:t>
+        <w:t xml:space="preserve"> Calendar tab.</w:t>
       </w:r>
     </w:p>
     <w:p>
@@ -750,6 +766,7 @@
           <w:noProof/>
           <w:lang w:val="es-PR"/>
         </w:rPr>
+        <w:lastRenderedPageBreak/>
         <w:drawing>
           <wp:inline distT="0" distB="0" distL="0" distR="0">
             <wp:extent cx="2743200" cy="4846955"/>
@@ -766,7 +783,7 @@
                     <pic:cNvPicPr/>
                   </pic:nvPicPr>
                   <pic:blipFill>
-                    <a:blip r:embed="rId10">
+                    <a:blip r:embed="rId11">
                       <a:extLst>
                         <a:ext uri="{28A0092B-C50C-407E-A947-70E740481C1C}">
                           <a14:useLocalDpi xmlns:a14="http://schemas.microsoft.com/office/drawing/2010/main" val="0"/>
@@ -831,19 +848,7 @@
         <w:rPr>
           <w:rFonts w:ascii="Times New Roman" w:hAnsi="Times New Roman" w:cs="Times New Roman"/>
         </w:rPr>
-        <w:t xml:space="preserve"> </w:t>
-      </w:r>
-      <w:r>
-        <w:rPr>
-          <w:rFonts w:ascii="Times New Roman" w:hAnsi="Times New Roman" w:cs="Times New Roman"/>
-        </w:rPr>
-        <w:t>Attractions</w:t>
-      </w:r>
-      <w:r>
-        <w:rPr>
-          <w:rFonts w:ascii="Times New Roman" w:hAnsi="Times New Roman" w:cs="Times New Roman"/>
-        </w:rPr>
-        <w:t xml:space="preserve"> tab.</w:t>
+        <w:t xml:space="preserve"> Attractions tab.</w:t>
       </w:r>
     </w:p>
     <w:p>
@@ -859,7 +864,6 @@
           <w:noProof/>
           <w:lang w:val="es-PR"/>
         </w:rPr>
-        <w:lastRenderedPageBreak/>
         <w:drawing>
           <wp:inline distT="0" distB="0" distL="0" distR="0">
             <wp:extent cx="2743200" cy="4838065"/>
@@ -876,7 +880,7 @@
                     <pic:cNvPicPr/>
                   </pic:nvPicPr>
                   <pic:blipFill>
-                    <a:blip r:embed="rId11">
+                    <a:blip r:embed="rId12">
                       <a:extLst>
                         <a:ext uri="{28A0092B-C50C-407E-A947-70E740481C1C}">
                           <a14:useLocalDpi xmlns:a14="http://schemas.microsoft.com/office/drawing/2010/main" val="0"/>
@@ -908,58 +912,39 @@
       <w:pPr>
         <w:rPr>
           <w:rFonts w:ascii="Times New Roman" w:hAnsi="Times New Roman" w:cs="Times New Roman"/>
-        </w:rPr>
-      </w:pPr>
-      <w:r>
-        <w:rPr>
-          <w:rFonts w:ascii="Times New Roman" w:hAnsi="Times New Roman" w:cs="Times New Roman"/>
-          <w:b/>
-        </w:rPr>
-        <w:t>Figure</w:t>
-      </w:r>
-      <w:r>
-        <w:rPr>
-          <w:rFonts w:ascii="Times New Roman" w:hAnsi="Times New Roman" w:cs="Times New Roman"/>
-          <w:b/>
-        </w:rPr>
-        <w:t xml:space="preserve"> 5</w:t>
-      </w:r>
-      <w:r>
-        <w:rPr>
-          <w:rFonts w:ascii="Times New Roman" w:hAnsi="Times New Roman" w:cs="Times New Roman"/>
-          <w:b/>
-        </w:rPr>
-        <w:t>:</w:t>
-      </w:r>
-      <w:r>
-        <w:rPr>
-          <w:rFonts w:ascii="Times New Roman" w:hAnsi="Times New Roman" w:cs="Times New Roman"/>
+          <w:lang w:val="es-PR"/>
+        </w:rPr>
+      </w:pPr>
+      <w:r>
+        <w:rPr>
+          <w:rFonts w:ascii="Times New Roman" w:hAnsi="Times New Roman" w:cs="Times New Roman"/>
+          <w:b/>
+          <w:lang w:val="es-PR"/>
+        </w:rPr>
+        <w:t>Figure 5:</w:t>
+      </w:r>
+      <w:r>
+        <w:rPr>
+          <w:rFonts w:ascii="Times New Roman" w:hAnsi="Times New Roman" w:cs="Times New Roman"/>
+          <w:lang w:val="es-PR"/>
         </w:rPr>
         <w:t xml:space="preserve"> </w:t>
       </w:r>
-      <w:r>
-        <w:rPr>
-          <w:rFonts w:ascii="Times New Roman" w:hAnsi="Times New Roman" w:cs="Times New Roman"/>
+      <w:proofErr w:type="spellStart"/>
+      <w:r>
+        <w:rPr>
+          <w:rFonts w:ascii="Times New Roman" w:hAnsi="Times New Roman" w:cs="Times New Roman"/>
+          <w:lang w:val="es-PR"/>
         </w:rPr>
         <w:t>Profile</w:t>
       </w:r>
-      <w:r>
-        <w:rPr>
-          <w:rFonts w:ascii="Times New Roman" w:hAnsi="Times New Roman" w:cs="Times New Roman"/>
-        </w:rPr>
-        <w:t xml:space="preserve"> </w:t>
-      </w:r>
-      <w:r>
-        <w:rPr>
-          <w:rFonts w:ascii="Times New Roman" w:hAnsi="Times New Roman" w:cs="Times New Roman"/>
-        </w:rPr>
-        <w:t>page</w:t>
-      </w:r>
-      <w:r>
-        <w:rPr>
-          <w:rFonts w:ascii="Times New Roman" w:hAnsi="Times New Roman" w:cs="Times New Roman"/>
-        </w:rPr>
-        <w:t>.</w:t>
+      <w:proofErr w:type="spellEnd"/>
+      <w:r>
+        <w:rPr>
+          <w:rFonts w:ascii="Times New Roman" w:hAnsi="Times New Roman" w:cs="Times New Roman"/>
+          <w:lang w:val="es-PR"/>
+        </w:rPr>
+        <w:t xml:space="preserve"> page.</w:t>
       </w:r>
     </w:p>
     <w:p>
@@ -987,8 +972,6 @@
           <w:lang w:val="es-PR"/>
         </w:rPr>
       </w:pPr>
-      <w:bookmarkStart w:id="0" w:name="_GoBack"/>
-      <w:bookmarkEnd w:id="0"/>
       <w:proofErr w:type="spellStart"/>
       <w:r>
         <w:rPr>

</xml_diff>

<commit_message>
add er diagram explanation
explanation of er diagram
</commit_message>
<xml_diff>
--- a/PRTravelPhaseI.docx
+++ b/PRTravelPhaseI.docx
@@ -1,6 +1,6 @@
 
 <file path=word/document.xml><?xml version="1.0" encoding="utf-8"?>
-<w:document xmlns:wpc="http://schemas.microsoft.com/office/word/2010/wordprocessingCanvas" xmlns:cx="http://schemas.microsoft.com/office/drawing/2014/chartex" xmlns:cx1="http://schemas.microsoft.com/office/drawing/2015/9/8/chartex" xmlns:cx2="http://schemas.microsoft.com/office/drawing/2015/10/21/chartex" xmlns:cx3="http://schemas.microsoft.com/office/drawing/2016/5/9/chartex" xmlns:cx4="http://schemas.microsoft.com/office/drawing/2016/5/10/chartex" xmlns:cx5="http://schemas.microsoft.com/office/drawing/2016/5/11/chartex" xmlns:mc="http://schemas.openxmlformats.org/markup-compatibility/2006" xmlns:o="urn:schemas-microsoft-com:office:office" xmlns:r="http://schemas.openxmlformats.org/officeDocument/2006/relationships" xmlns:m="http://schemas.openxmlformats.org/officeDocument/2006/math" xmlns:v="urn:schemas-microsoft-com:vml" xmlns:wp14="http://schemas.microsoft.com/office/word/2010/wordprocessingDrawing" xmlns:wp="http://schemas.openxmlformats.org/drawingml/2006/wordprocessingDrawing" xmlns:w10="urn:schemas-microsoft-com:office:word" xmlns:w="http://schemas.openxmlformats.org/wordprocessingml/2006/main" xmlns:w14="http://schemas.microsoft.com/office/word/2010/wordml" xmlns:w15="http://schemas.microsoft.com/office/word/2012/wordml" xmlns:w16se="http://schemas.microsoft.com/office/word/2015/wordml/symex" xmlns:wpg="http://schemas.microsoft.com/office/word/2010/wordprocessingGroup" xmlns:wpi="http://schemas.microsoft.com/office/word/2010/wordprocessingInk" xmlns:wne="http://schemas.microsoft.com/office/word/2006/wordml" xmlns:wps="http://schemas.microsoft.com/office/word/2010/wordprocessingShape" mc:Ignorable="w14 w15 w16se wp14">
+<w:document xmlns:wpc="http://schemas.microsoft.com/office/word/2010/wordprocessingCanvas" xmlns:mc="http://schemas.openxmlformats.org/markup-compatibility/2006" xmlns:o="urn:schemas-microsoft-com:office:office" xmlns:r="http://schemas.openxmlformats.org/officeDocument/2006/relationships" xmlns:m="http://schemas.openxmlformats.org/officeDocument/2006/math" xmlns:v="urn:schemas-microsoft-com:vml" xmlns:wp14="http://schemas.microsoft.com/office/word/2010/wordprocessingDrawing" xmlns:wp="http://schemas.openxmlformats.org/drawingml/2006/wordprocessingDrawing" xmlns:w10="urn:schemas-microsoft-com:office:word" xmlns:w="http://schemas.openxmlformats.org/wordprocessingml/2006/main" xmlns:w14="http://schemas.microsoft.com/office/word/2010/wordml" xmlns:wpg="http://schemas.microsoft.com/office/word/2010/wordprocessingGroup" xmlns:wpi="http://schemas.microsoft.com/office/word/2010/wordprocessingInk" xmlns:wne="http://schemas.microsoft.com/office/word/2006/wordml" xmlns:wps="http://schemas.microsoft.com/office/word/2010/wordprocessingShape" mc:Ignorable="w14 wp14">
   <w:background w:color="FFFFFF"/>
   <w:body>
     <w:p>
@@ -37,7 +37,7 @@
       <w:pPr>
         <w:jc w:val="center"/>
       </w:pPr>
-      <w:hyperlink r:id="rId4">
+      <w:hyperlink r:id="rId5">
         <w:r>
           <w:rPr>
             <w:rFonts w:ascii="Times New Roman" w:eastAsia="Times New Roman" w:hAnsi="Times New Roman" w:cs="Times New Roman"/>
@@ -59,7 +59,7 @@
         </w:rPr>
         <w:t xml:space="preserve"> , </w:t>
       </w:r>
-      <w:hyperlink r:id="rId5">
+      <w:hyperlink r:id="rId6">
         <w:r>
           <w:rPr>
             <w:rFonts w:ascii="Times New Roman" w:eastAsia="Times New Roman" w:hAnsi="Times New Roman" w:cs="Times New Roman"/>
@@ -81,7 +81,7 @@
         </w:rPr>
         <w:t xml:space="preserve"> and </w:t>
       </w:r>
-      <w:hyperlink r:id="rId6">
+      <w:hyperlink r:id="rId7">
         <w:r>
           <w:rPr>
             <w:rFonts w:ascii="Times New Roman" w:eastAsia="Times New Roman" w:hAnsi="Times New Roman" w:cs="Times New Roman"/>
@@ -135,6 +135,7 @@
           <w:sz w:val="28"/>
           <w:szCs w:val="28"/>
         </w:rPr>
+        <w:lastRenderedPageBreak/>
         <w:t>Introduction</w:t>
       </w:r>
     </w:p>
@@ -243,13 +244,14 @@
         <w:rPr>
           <w:rFonts w:ascii="Times New Roman" w:eastAsia="Times New Roman" w:hAnsi="Times New Roman" w:cs="Times New Roman"/>
         </w:rPr>
-        <w:t xml:space="preserve"> will be a social network for visiting different places or attractions around Puerto Rico and sharing it with other users. Users </w:t>
-      </w:r>
-      <w:r>
-        <w:rPr>
-          <w:rFonts w:ascii="Times New Roman" w:eastAsia="Times New Roman" w:hAnsi="Times New Roman" w:cs="Times New Roman"/>
-        </w:rPr>
-        <w:t xml:space="preserve">will sign up and create a profile. This application will have five main components: home page, profile page, attraction list, calendar, and notifications. The home page would include a news feed of your friends. The profile page would include the user’s personal information, a wish list of the places the user would like to go, a calendar of the places he is planning to visit, photo albums of the places he has visited, and the settings. The attraction list will be a list of different attractions around the island and the user will have the opportunity to select from this list the places he would like to visit and add it to his wish list. Here will be the services that the user could pay for in advance. For example, activities, tickets, and transportation. The calendar will include the attractions the user and his friends are planning to visit. The notifications will tell the user when somebody added him as a friend or when he has been accepted as a friend. Also, it will notify when a friend commented on his photos or planned trips. This application will be using the AngularJS and Ionic framework for the client side. </w:t>
+        <w:t xml:space="preserve"> will be a social network for visiting different places or attractions around </w:t>
+      </w:r>
+      <w:r>
+        <w:rPr>
+          <w:rFonts w:ascii="Times New Roman" w:eastAsia="Times New Roman" w:hAnsi="Times New Roman" w:cs="Times New Roman"/>
+        </w:rPr>
+        <w:lastRenderedPageBreak/>
+        <w:t xml:space="preserve">Puerto Rico and sharing it with other users. Users will sign up and create a profile. This application will have five main components: home page, profile page, attraction list, calendar, and notifications. The home page would include a news feed of your friends. The profile page would include the user’s personal information, a wish list of the places the user would like to go, a calendar of the places he is planning to visit, photo albums of the places he has visited, and the settings. The attraction list will be a list of different attractions around the island and the user will have the opportunity to select from this list the places he would like to visit and add it to his wish list. Here will be the services that the user could pay for in advance. For example, activities, tickets, and transportation. The calendar will include the attractions the user and his friends are planning to visit. The notifications will tell the user when somebody added him as a friend or when he has been accepted as a friend. Also, it will notify when a friend commented on his photos or planned trips. This application will be using the AngularJS and Ionic framework for the client side. </w:t>
       </w:r>
     </w:p>
     <w:p>
@@ -319,14 +321,14 @@
         <w:rPr>
           <w:rFonts w:ascii="Times New Roman" w:eastAsia="Times New Roman" w:hAnsi="Times New Roman" w:cs="Times New Roman"/>
         </w:rPr>
-        <w:t xml:space="preserve">. This attraction list component will have a table. For the notifications component the server application will be in charge of notifying to the corresponding </w:t>
+        <w:t xml:space="preserve">. This attraction list component will have a table. For the notifications component the server application will be in </w:t>
       </w:r>
       <w:r>
         <w:rPr>
           <w:rFonts w:ascii="Times New Roman" w:eastAsia="Times New Roman" w:hAnsi="Times New Roman" w:cs="Times New Roman"/>
         </w:rPr>
         <w:lastRenderedPageBreak/>
-        <w:t xml:space="preserve">user the friend requests, comments or any other activity that occurs. This notification component will have its own table. At the home page the application will have a news feed which will be updated after the user refreshes the page. The information about the news feed will be stored in one table. Every user will have a profile and at that page everyone will have a wish list with the places that he wants to visit. This wish list will be a subset of the list in the attraction list component. After the user visits any attractions he could mark it and then he can upload pictures to an album that will be created automatically by the server application. The name of the album will be the same name of the attraction. Furthermore, the profile page will contain a calendar that will have the places that the user will visit per day. The profile page will have four tables. The first one will include the user's personal information. The user's wish list will be saved in another table and his personal calendar will be saved in another table also. The pictures a user uploads will be saved in another table. The friends calendar component will have all the places that the user's friends will visit. This will let the user know if a friend will visit common places and they can go together. They can also plan to visit a place if they want. This component will have a table with the information about the activities of the user’s friends. Additional tables that are going to be required are for payment services and for user’s friends. In the sign-up process the application will be storing the information of the user in a table and sending an email to confirm identity. To do this the application will use </w:t>
+        <w:t xml:space="preserve">charge of notifying to the corresponding user the friend requests, comments or any other activity that occurs. This notification component will have its own table. At the home page the application will have a news feed which will be updated after the user refreshes the page. The information about the news feed will be stored in one table. Every user will have a profile and at that page everyone will have a wish list with the places that he wants to visit. This wish list will be a subset of the list in the attraction list component. After the user visits any attractions he could mark it and then he can upload pictures to an album that will be created automatically by the server application. The name of the album will be the same name of the attraction. Furthermore, the profile page will contain a calendar that will have the places that the user will visit per day. The profile page will have four tables. The first one will include the user's personal information. The user's wish list will be saved in another table and his personal calendar will be saved in another table also. The pictures a user uploads will be saved in another table. The friends calendar component will have all the places that the user's friends will visit. This will let the user know if a friend will visit common places and they can go together. They can also plan to visit a place if they want. This component will have a table with the information about the activities of the user’s friends. Additional tables that are going to be required are for payment services and for user’s friends. In the sign-up process the application will be storing the information of the user in a table and sending an email to confirm identity. To do this the application will use </w:t>
       </w:r>
       <w:proofErr w:type="spellStart"/>
       <w:r>
@@ -340,7 +342,14 @@
         <w:rPr>
           <w:rFonts w:ascii="Times New Roman" w:eastAsia="Times New Roman" w:hAnsi="Times New Roman" w:cs="Times New Roman"/>
         </w:rPr>
-        <w:t xml:space="preserve"> API. The information about the credit cards will be asked in the sign-up process and validated too depending on what type of card it is. This server application will be using PostgreSQL, </w:t>
+        <w:t xml:space="preserve"> API. The information about the credit cards will be asked in the sign-up process and validated too depending on what type of card it is. This server application will be </w:t>
+      </w:r>
+      <w:r>
+        <w:rPr>
+          <w:rFonts w:ascii="Times New Roman" w:eastAsia="Times New Roman" w:hAnsi="Times New Roman" w:cs="Times New Roman"/>
+        </w:rPr>
+        <w:lastRenderedPageBreak/>
+        <w:t xml:space="preserve">using PostgreSQL, </w:t>
       </w:r>
       <w:proofErr w:type="spellStart"/>
       <w:r>
@@ -393,11 +402,10 @@
     </w:p>
     <w:p/>
     <w:p>
-      <w:bookmarkStart w:id="0" w:name="_GoBack"/>
       <w:r>
         <w:rPr>
           <w:noProof/>
-          <w:lang w:val="es-PR"/>
+          <w:lang w:eastAsia="en-US"/>
         </w:rPr>
         <w:drawing>
           <wp:inline distT="0" distB="0" distL="0" distR="0">
@@ -415,7 +423,7 @@
                     <pic:cNvPicPr/>
                   </pic:nvPicPr>
                   <pic:blipFill>
-                    <a:blip r:embed="rId7" cstate="print">
+                    <a:blip r:embed="rId8" cstate="print">
                       <a:extLst>
                         <a:ext uri="{28A0092B-C50C-407E-A947-70E740481C1C}">
                           <a14:useLocalDpi xmlns:a14="http://schemas.microsoft.com/office/drawing/2010/main" val="0"/>
@@ -441,8 +449,131 @@
           </wp:inline>
         </w:drawing>
       </w:r>
+    </w:p>
+    <w:p/>
+    <w:p>
+      <w:pPr>
+        <w:rPr>
+          <w:rFonts w:ascii="Times New Roman" w:hAnsi="Times New Roman" w:cs="Times New Roman"/>
+          <w:b/>
+          <w:sz w:val="28"/>
+          <w:szCs w:val="28"/>
+        </w:rPr>
+      </w:pPr>
+      <w:r>
+        <w:rPr>
+          <w:rFonts w:ascii="Times New Roman" w:hAnsi="Times New Roman" w:cs="Times New Roman"/>
+          <w:b/>
+          <w:sz w:val="28"/>
+          <w:szCs w:val="28"/>
+        </w:rPr>
+        <w:t>Explanation</w:t>
+      </w:r>
+    </w:p>
+    <w:p>
+      <w:pPr>
+        <w:rPr>
+          <w:rFonts w:ascii="Times New Roman" w:hAnsi="Times New Roman" w:cs="Times New Roman"/>
+        </w:rPr>
+      </w:pPr>
+    </w:p>
+    <w:p>
+      <w:pPr>
+        <w:rPr>
+          <w:rFonts w:ascii="Times New Roman" w:hAnsi="Times New Roman" w:cs="Times New Roman"/>
+        </w:rPr>
+      </w:pPr>
+      <w:r>
+        <w:rPr>
+          <w:rFonts w:ascii="Times New Roman" w:hAnsi="Times New Roman" w:cs="Times New Roman"/>
+        </w:rPr>
+        <w:t>User has many relationships. The first with friends which has two roles the labels are the id and friend id. It is a many to many relationship. A user is associated with several friends and a friend is a user at the same time. A notification has a many to one relationship with user. Notifications is associated with at most one user via has notification and a user is associated with several (including 0) notifications. A user can have many notifications. User has a one to one relationship with settings. A user is associated with at most one settings option and a setting is associated with only one user. The settings</w:t>
+      </w:r>
+      <w:r>
+        <w:rPr>
+          <w:rFonts w:ascii="Times New Roman" w:hAnsi="Times New Roman" w:cs="Times New Roman"/>
+        </w:rPr>
+        <w:t>,</w:t>
+      </w:r>
+      <w:r>
+        <w:rPr>
+          <w:rFonts w:ascii="Times New Roman" w:hAnsi="Times New Roman" w:cs="Times New Roman"/>
+        </w:rPr>
+        <w:t xml:space="preserve"> for example to change email and password</w:t>
+      </w:r>
+      <w:r>
+        <w:rPr>
+          <w:rFonts w:ascii="Times New Roman" w:hAnsi="Times New Roman" w:cs="Times New Roman"/>
+        </w:rPr>
+        <w:t>,</w:t>
+      </w:r>
+      <w:r>
+        <w:rPr>
+          <w:rFonts w:ascii="Times New Roman" w:hAnsi="Times New Roman" w:cs="Times New Roman"/>
+        </w:rPr>
+        <w:t xml:space="preserve"> can be done by at most one user. </w:t>
+      </w:r>
+      <w:r>
+        <w:rPr>
+          <w:rFonts w:ascii="Times New Roman" w:hAnsi="Times New Roman" w:cs="Times New Roman"/>
+        </w:rPr>
+        <w:t>A comment has</w:t>
+      </w:r>
+      <w:r>
+        <w:rPr>
+          <w:rFonts w:ascii="Times New Roman" w:hAnsi="Times New Roman" w:cs="Times New Roman"/>
+        </w:rPr>
+        <w:t xml:space="preserve"> a many to one relationship with user. A comment is associated with at most one user since all the comments are going to the user but a user is associated with several (including 0) comments. A user can post as many comments as he wants. </w:t>
+      </w:r>
+    </w:p>
+    <w:p>
+      <w:pPr>
+        <w:rPr>
+          <w:rFonts w:ascii="Times New Roman" w:hAnsi="Times New Roman" w:cs="Times New Roman"/>
+        </w:rPr>
+      </w:pPr>
+      <w:r>
+        <w:rPr>
+          <w:rFonts w:ascii="Times New Roman" w:hAnsi="Times New Roman" w:cs="Times New Roman"/>
+        </w:rPr>
+        <w:lastRenderedPageBreak/>
+        <w:t>An event has</w:t>
+      </w:r>
+      <w:r>
+        <w:rPr>
+          <w:rFonts w:ascii="Times New Roman" w:hAnsi="Times New Roman" w:cs="Times New Roman"/>
+        </w:rPr>
+        <w:t xml:space="preserve"> a many to one relationship with user.  An event is associated with at most one user but a user can post as many events as he wants in the calendar. User has a many to many relationship with attractions since a user is associated with several attractions and attractions is associated with many users. Comments and posts have a many to one relationship. You can post as many comments as you like via post comment. A comment is associated with at most one post. Comments and attractions have a many to one relationship. An attraction can have as many comments as it wants and a comment is associated with at most one attraction. Service has a many to one relationship with attractions via has service since an attraction can have as many services as it can hold but a service is associated with at most one attraction. </w:t>
+      </w:r>
+    </w:p>
+    <w:p>
+      <w:pPr>
+        <w:rPr>
+          <w:rFonts w:ascii="Times New Roman" w:hAnsi="Times New Roman" w:cs="Times New Roman"/>
+        </w:rPr>
+      </w:pPr>
+      <w:r>
+        <w:rPr>
+          <w:rFonts w:ascii="Times New Roman" w:hAnsi="Times New Roman" w:cs="Times New Roman"/>
+        </w:rPr>
+        <w:t xml:space="preserve">An attraction can has as many pictures as it wants and a picture is associated with at most one </w:t>
+      </w:r>
+      <w:r>
+        <w:rPr>
+          <w:rFonts w:ascii="Times New Roman" w:hAnsi="Times New Roman" w:cs="Times New Roman"/>
+        </w:rPr>
+        <w:t>attraction</w:t>
+      </w:r>
+      <w:r>
+        <w:rPr>
+          <w:rFonts w:ascii="Times New Roman" w:hAnsi="Times New Roman" w:cs="Times New Roman"/>
+        </w:rPr>
+        <w:t xml:space="preserve">. This is then a many to one relationship. </w:t>
+      </w:r>
+      <w:bookmarkStart w:id="0" w:name="_GoBack"/>
       <w:bookmarkEnd w:id="0"/>
     </w:p>
+    <w:p/>
     <w:p/>
     <w:p>
       <w:pPr>
@@ -472,7 +603,7 @@
       <w:r>
         <w:rPr>
           <w:noProof/>
-          <w:lang w:val="es-PR"/>
+          <w:lang w:eastAsia="en-US"/>
         </w:rPr>
         <w:drawing>
           <wp:inline distT="0" distB="0" distL="0" distR="0">
@@ -490,7 +621,7 @@
                     <pic:cNvPicPr/>
                   </pic:nvPicPr>
                   <pic:blipFill rotWithShape="1">
-                    <a:blip r:embed="rId8">
+                    <a:blip r:embed="rId9">
                       <a:extLst>
                         <a:ext uri="{28A0092B-C50C-407E-A947-70E740481C1C}">
                           <a14:useLocalDpi xmlns:a14="http://schemas.microsoft.com/office/drawing/2010/main" val="0"/>
@@ -575,7 +706,7 @@
         <w:rPr>
           <w:rFonts w:ascii="Times New Roman" w:hAnsi="Times New Roman" w:cs="Times New Roman"/>
           <w:noProof/>
-          <w:lang w:val="es-PR"/>
+          <w:lang w:eastAsia="en-US"/>
         </w:rPr>
         <w:lastRenderedPageBreak/>
         <w:drawing>
@@ -594,7 +725,7 @@
                     <pic:cNvPicPr/>
                   </pic:nvPicPr>
                   <pic:blipFill>
-                    <a:blip r:embed="rId9">
+                    <a:blip r:embed="rId10">
                       <a:extLst>
                         <a:ext uri="{28A0092B-C50C-407E-A947-70E740481C1C}">
                           <a14:useLocalDpi xmlns:a14="http://schemas.microsoft.com/office/drawing/2010/main" val="0"/>
@@ -667,8 +798,9 @@
       <w:r>
         <w:rPr>
           <w:noProof/>
-          <w:lang w:val="es-PR"/>
-        </w:rPr>
+          <w:lang w:eastAsia="en-US"/>
+        </w:rPr>
+        <w:lastRenderedPageBreak/>
         <w:drawing>
           <wp:inline distT="0" distB="0" distL="0" distR="0">
             <wp:extent cx="2743200" cy="4798695"/>
@@ -685,7 +817,7 @@
                     <pic:cNvPicPr/>
                   </pic:nvPicPr>
                   <pic:blipFill>
-                    <a:blip r:embed="rId10">
+                    <a:blip r:embed="rId11">
                       <a:extLst>
                         <a:ext uri="{28A0092B-C50C-407E-A947-70E740481C1C}">
                           <a14:useLocalDpi xmlns:a14="http://schemas.microsoft.com/office/drawing/2010/main" val="0"/>
@@ -764,7 +896,7 @@
         <w:rPr>
           <w:rFonts w:ascii="Times New Roman" w:hAnsi="Times New Roman" w:cs="Times New Roman"/>
           <w:noProof/>
-          <w:lang w:val="es-PR"/>
+          <w:lang w:eastAsia="en-US"/>
         </w:rPr>
         <w:lastRenderedPageBreak/>
         <w:drawing>
@@ -783,7 +915,7 @@
                     <pic:cNvPicPr/>
                   </pic:nvPicPr>
                   <pic:blipFill>
-                    <a:blip r:embed="rId11">
+                    <a:blip r:embed="rId12">
                       <a:extLst>
                         <a:ext uri="{28A0092B-C50C-407E-A947-70E740481C1C}">
                           <a14:useLocalDpi xmlns:a14="http://schemas.microsoft.com/office/drawing/2010/main" val="0"/>
@@ -862,8 +994,9 @@
       <w:r>
         <w:rPr>
           <w:noProof/>
-          <w:lang w:val="es-PR"/>
-        </w:rPr>
+          <w:lang w:eastAsia="en-US"/>
+        </w:rPr>
+        <w:lastRenderedPageBreak/>
         <w:drawing>
           <wp:inline distT="0" distB="0" distL="0" distR="0">
             <wp:extent cx="2743200" cy="4838065"/>
@@ -880,7 +1013,7 @@
                     <pic:cNvPicPr/>
                   </pic:nvPicPr>
                   <pic:blipFill>
-                    <a:blip r:embed="rId12">
+                    <a:blip r:embed="rId13">
                       <a:extLst>
                         <a:ext uri="{28A0092B-C50C-407E-A947-70E740481C1C}">
                           <a14:useLocalDpi xmlns:a14="http://schemas.microsoft.com/office/drawing/2010/main" val="0"/>
@@ -1165,7 +1298,7 @@
 </file>
 
 <file path=word/styles.xml><?xml version="1.0" encoding="utf-8"?>
-<w:styles xmlns:mc="http://schemas.openxmlformats.org/markup-compatibility/2006" xmlns:r="http://schemas.openxmlformats.org/officeDocument/2006/relationships" xmlns:w="http://schemas.openxmlformats.org/wordprocessingml/2006/main" xmlns:w14="http://schemas.microsoft.com/office/word/2010/wordml" xmlns:w15="http://schemas.microsoft.com/office/word/2012/wordml" xmlns:w16se="http://schemas.microsoft.com/office/word/2015/wordml/symex" mc:Ignorable="w14 w15 w16se">
+<w:styles xmlns:mc="http://schemas.openxmlformats.org/markup-compatibility/2006" xmlns:r="http://schemas.openxmlformats.org/officeDocument/2006/relationships" xmlns:w="http://schemas.openxmlformats.org/wordprocessingml/2006/main" xmlns:w14="http://schemas.microsoft.com/office/word/2010/wordml" mc:Ignorable="w14">
   <w:docDefaults>
     <w:rPrDefault>
       <w:rPr>
@@ -1178,381 +1311,144 @@
     </w:rPrDefault>
     <w:pPrDefault/>
   </w:docDefaults>
-  <w:latentStyles w:defLockedState="0" w:defUIPriority="99" w:defSemiHidden="0" w:defUnhideWhenUsed="0" w:defQFormat="0" w:count="374">
-    <w:lsdException w:name="Normal" w:uiPriority="0" w:qFormat="1"/>
-    <w:lsdException w:name="heading 1" w:uiPriority="9" w:qFormat="1"/>
-    <w:lsdException w:name="heading 2" w:semiHidden="1" w:uiPriority="9" w:unhideWhenUsed="1" w:qFormat="1"/>
-    <w:lsdException w:name="heading 3" w:semiHidden="1" w:uiPriority="9" w:unhideWhenUsed="1" w:qFormat="1"/>
-    <w:lsdException w:name="heading 4" w:semiHidden="1" w:uiPriority="9" w:unhideWhenUsed="1" w:qFormat="1"/>
-    <w:lsdException w:name="heading 5" w:semiHidden="1" w:uiPriority="9" w:unhideWhenUsed="1" w:qFormat="1"/>
-    <w:lsdException w:name="heading 6" w:semiHidden="1" w:uiPriority="9" w:unhideWhenUsed="1" w:qFormat="1"/>
-    <w:lsdException w:name="heading 7" w:semiHidden="1" w:uiPriority="9" w:unhideWhenUsed="1" w:qFormat="1"/>
-    <w:lsdException w:name="heading 8" w:semiHidden="1" w:uiPriority="9" w:unhideWhenUsed="1" w:qFormat="1"/>
-    <w:lsdException w:name="heading 9" w:semiHidden="1" w:uiPriority="9" w:unhideWhenUsed="1" w:qFormat="1"/>
-    <w:lsdException w:name="index 1" w:semiHidden="1" w:unhideWhenUsed="1"/>
-    <w:lsdException w:name="index 2" w:semiHidden="1" w:unhideWhenUsed="1"/>
-    <w:lsdException w:name="index 3" w:semiHidden="1" w:unhideWhenUsed="1"/>
-    <w:lsdException w:name="index 4" w:semiHidden="1" w:unhideWhenUsed="1"/>
-    <w:lsdException w:name="index 5" w:semiHidden="1" w:unhideWhenUsed="1"/>
-    <w:lsdException w:name="index 6" w:semiHidden="1" w:unhideWhenUsed="1"/>
-    <w:lsdException w:name="index 7" w:semiHidden="1" w:unhideWhenUsed="1"/>
-    <w:lsdException w:name="index 8" w:semiHidden="1" w:unhideWhenUsed="1"/>
-    <w:lsdException w:name="index 9" w:semiHidden="1" w:unhideWhenUsed="1"/>
-    <w:lsdException w:name="toc 1" w:semiHidden="1" w:uiPriority="39" w:unhideWhenUsed="1"/>
-    <w:lsdException w:name="toc 2" w:semiHidden="1" w:uiPriority="39" w:unhideWhenUsed="1"/>
-    <w:lsdException w:name="toc 3" w:semiHidden="1" w:uiPriority="39" w:unhideWhenUsed="1"/>
-    <w:lsdException w:name="toc 4" w:semiHidden="1" w:uiPriority="39" w:unhideWhenUsed="1"/>
-    <w:lsdException w:name="toc 5" w:semiHidden="1" w:uiPriority="39" w:unhideWhenUsed="1"/>
-    <w:lsdException w:name="toc 6" w:semiHidden="1" w:uiPriority="39" w:unhideWhenUsed="1"/>
-    <w:lsdException w:name="toc 7" w:semiHidden="1" w:uiPriority="39" w:unhideWhenUsed="1"/>
-    <w:lsdException w:name="toc 8" w:semiHidden="1" w:uiPriority="39" w:unhideWhenUsed="1"/>
-    <w:lsdException w:name="toc 9" w:semiHidden="1" w:uiPriority="39" w:unhideWhenUsed="1"/>
-    <w:lsdException w:name="Normal Indent" w:semiHidden="1" w:unhideWhenUsed="1"/>
-    <w:lsdException w:name="footnote text" w:semiHidden="1" w:unhideWhenUsed="1"/>
-    <w:lsdException w:name="annotation text" w:semiHidden="1" w:unhideWhenUsed="1"/>
-    <w:lsdException w:name="header" w:semiHidden="1" w:unhideWhenUsed="1"/>
-    <w:lsdException w:name="footer" w:semiHidden="1" w:unhideWhenUsed="1"/>
-    <w:lsdException w:name="index heading" w:semiHidden="1" w:unhideWhenUsed="1"/>
-    <w:lsdException w:name="caption" w:semiHidden="1" w:uiPriority="35" w:unhideWhenUsed="1" w:qFormat="1"/>
-    <w:lsdException w:name="table of figures" w:semiHidden="1" w:unhideWhenUsed="1"/>
-    <w:lsdException w:name="envelope address" w:semiHidden="1" w:unhideWhenUsed="1"/>
-    <w:lsdException w:name="envelope return" w:semiHidden="1" w:unhideWhenUsed="1"/>
-    <w:lsdException w:name="footnote reference" w:semiHidden="1" w:unhideWhenUsed="1"/>
-    <w:lsdException w:name="annotation reference" w:semiHidden="1" w:unhideWhenUsed="1"/>
-    <w:lsdException w:name="line number" w:semiHidden="1" w:unhideWhenUsed="1"/>
-    <w:lsdException w:name="page number" w:semiHidden="1" w:unhideWhenUsed="1"/>
-    <w:lsdException w:name="endnote reference" w:semiHidden="1" w:unhideWhenUsed="1"/>
-    <w:lsdException w:name="endnote text" w:semiHidden="1" w:unhideWhenUsed="1"/>
-    <w:lsdException w:name="table of authorities" w:semiHidden="1" w:unhideWhenUsed="1"/>
-    <w:lsdException w:name="macro" w:semiHidden="1" w:unhideWhenUsed="1"/>
-    <w:lsdException w:name="toa heading" w:semiHidden="1" w:unhideWhenUsed="1"/>
-    <w:lsdException w:name="List" w:semiHidden="1" w:unhideWhenUsed="1"/>
-    <w:lsdException w:name="List Bullet" w:semiHidden="1" w:unhideWhenUsed="1"/>
-    <w:lsdException w:name="List Number" w:semiHidden="1" w:unhideWhenUsed="1"/>
-    <w:lsdException w:name="List 2" w:semiHidden="1" w:unhideWhenUsed="1"/>
-    <w:lsdException w:name="List 3" w:semiHidden="1" w:unhideWhenUsed="1"/>
-    <w:lsdException w:name="List 4" w:semiHidden="1" w:unhideWhenUsed="1"/>
-    <w:lsdException w:name="List 5" w:semiHidden="1" w:unhideWhenUsed="1"/>
-    <w:lsdException w:name="List Bullet 2" w:semiHidden="1" w:unhideWhenUsed="1"/>
-    <w:lsdException w:name="List Bullet 3" w:semiHidden="1" w:unhideWhenUsed="1"/>
-    <w:lsdException w:name="List Bullet 4" w:semiHidden="1" w:unhideWhenUsed="1"/>
-    <w:lsdException w:name="List Bullet 5" w:semiHidden="1" w:unhideWhenUsed="1"/>
-    <w:lsdException w:name="List Number 2" w:semiHidden="1" w:unhideWhenUsed="1"/>
-    <w:lsdException w:name="List Number 3" w:semiHidden="1" w:unhideWhenUsed="1"/>
-    <w:lsdException w:name="List Number 4" w:semiHidden="1" w:unhideWhenUsed="1"/>
-    <w:lsdException w:name="List Number 5" w:semiHidden="1" w:unhideWhenUsed="1"/>
-    <w:lsdException w:name="Title" w:uiPriority="10" w:qFormat="1"/>
-    <w:lsdException w:name="Closing" w:semiHidden="1" w:unhideWhenUsed="1"/>
-    <w:lsdException w:name="Signature" w:semiHidden="1" w:unhideWhenUsed="1"/>
-    <w:lsdException w:name="Default Paragraph Font" w:semiHidden="1" w:uiPriority="1" w:unhideWhenUsed="1"/>
-    <w:lsdException w:name="Body Text" w:semiHidden="1" w:unhideWhenUsed="1"/>
-    <w:lsdException w:name="Body Text Indent" w:semiHidden="1" w:unhideWhenUsed="1"/>
-    <w:lsdException w:name="List Continue" w:semiHidden="1" w:unhideWhenUsed="1"/>
-    <w:lsdException w:name="List Continue 2" w:semiHidden="1" w:unhideWhenUsed="1"/>
-    <w:lsdException w:name="List Continue 3" w:semiHidden="1" w:unhideWhenUsed="1"/>
-    <w:lsdException w:name="List Continue 4" w:semiHidden="1" w:unhideWhenUsed="1"/>
-    <w:lsdException w:name="List Continue 5" w:semiHidden="1" w:unhideWhenUsed="1"/>
-    <w:lsdException w:name="Message Header" w:semiHidden="1" w:unhideWhenUsed="1"/>
-    <w:lsdException w:name="Subtitle" w:uiPriority="11" w:qFormat="1"/>
-    <w:lsdException w:name="Salutation" w:semiHidden="1" w:unhideWhenUsed="1"/>
-    <w:lsdException w:name="Date" w:semiHidden="1" w:unhideWhenUsed="1"/>
-    <w:lsdException w:name="Body Text First Indent" w:semiHidden="1" w:unhideWhenUsed="1"/>
-    <w:lsdException w:name="Body Text First Indent 2" w:semiHidden="1" w:unhideWhenUsed="1"/>
-    <w:lsdException w:name="Note Heading" w:semiHidden="1" w:unhideWhenUsed="1"/>
-    <w:lsdException w:name="Body Text 2" w:semiHidden="1" w:unhideWhenUsed="1"/>
-    <w:lsdException w:name="Body Text 3" w:semiHidden="1" w:unhideWhenUsed="1"/>
-    <w:lsdException w:name="Body Text Indent 2" w:semiHidden="1" w:unhideWhenUsed="1"/>
-    <w:lsdException w:name="Body Text Indent 3" w:semiHidden="1" w:unhideWhenUsed="1"/>
-    <w:lsdException w:name="Block Text" w:semiHidden="1" w:unhideWhenUsed="1"/>
-    <w:lsdException w:name="Hyperlink" w:semiHidden="1" w:unhideWhenUsed="1"/>
-    <w:lsdException w:name="FollowedHyperlink" w:semiHidden="1" w:unhideWhenUsed="1"/>
-    <w:lsdException w:name="Strong" w:uiPriority="22" w:qFormat="1"/>
-    <w:lsdException w:name="Emphasis" w:uiPriority="20" w:qFormat="1"/>
-    <w:lsdException w:name="Document Map" w:semiHidden="1" w:unhideWhenUsed="1"/>
-    <w:lsdException w:name="Plain Text" w:semiHidden="1" w:unhideWhenUsed="1"/>
-    <w:lsdException w:name="E-mail Signature" w:semiHidden="1" w:unhideWhenUsed="1"/>
-    <w:lsdException w:name="HTML Top of Form" w:semiHidden="1" w:unhideWhenUsed="1"/>
-    <w:lsdException w:name="HTML Bottom of Form" w:semiHidden="1" w:unhideWhenUsed="1"/>
-    <w:lsdException w:name="Normal (Web)" w:semiHidden="1" w:unhideWhenUsed="1"/>
-    <w:lsdException w:name="HTML Acronym" w:semiHidden="1" w:unhideWhenUsed="1"/>
-    <w:lsdException w:name="HTML Address" w:semiHidden="1" w:unhideWhenUsed="1"/>
-    <w:lsdException w:name="HTML Cite" w:semiHidden="1" w:unhideWhenUsed="1"/>
-    <w:lsdException w:name="HTML Code" w:semiHidden="1" w:unhideWhenUsed="1"/>
-    <w:lsdException w:name="HTML Definition" w:semiHidden="1" w:unhideWhenUsed="1"/>
-    <w:lsdException w:name="HTML Keyboard" w:semiHidden="1" w:unhideWhenUsed="1"/>
-    <w:lsdException w:name="HTML Preformatted" w:semiHidden="1" w:unhideWhenUsed="1"/>
-    <w:lsdException w:name="HTML Sample" w:semiHidden="1" w:unhideWhenUsed="1"/>
-    <w:lsdException w:name="HTML Typewriter" w:semiHidden="1" w:unhideWhenUsed="1"/>
-    <w:lsdException w:name="HTML Variable" w:semiHidden="1" w:unhideWhenUsed="1"/>
-    <w:lsdException w:name="Normal Table" w:semiHidden="1" w:unhideWhenUsed="1"/>
-    <w:lsdException w:name="annotation subject" w:semiHidden="1" w:unhideWhenUsed="1"/>
-    <w:lsdException w:name="No List" w:semiHidden="1" w:unhideWhenUsed="1"/>
-    <w:lsdException w:name="Outline List 1" w:semiHidden="1" w:unhideWhenUsed="1"/>
-    <w:lsdException w:name="Outline List 2" w:semiHidden="1" w:unhideWhenUsed="1"/>
-    <w:lsdException w:name="Outline List 3" w:semiHidden="1" w:unhideWhenUsed="1"/>
-    <w:lsdException w:name="Table Simple 1" w:semiHidden="1" w:unhideWhenUsed="1"/>
-    <w:lsdException w:name="Table Simple 2" w:semiHidden="1" w:unhideWhenUsed="1"/>
-    <w:lsdException w:name="Table Simple 3" w:semiHidden="1" w:unhideWhenUsed="1"/>
-    <w:lsdException w:name="Table Classic 1" w:semiHidden="1" w:unhideWhenUsed="1"/>
-    <w:lsdException w:name="Table Classic 2" w:semiHidden="1" w:unhideWhenUsed="1"/>
-    <w:lsdException w:name="Table Classic 3" w:semiHidden="1" w:unhideWhenUsed="1"/>
-    <w:lsdException w:name="Table Classic 4" w:semiHidden="1" w:unhideWhenUsed="1"/>
-    <w:lsdException w:name="Table Colorful 1" w:semiHidden="1" w:unhideWhenUsed="1"/>
-    <w:lsdException w:name="Table Colorful 2" w:semiHidden="1" w:unhideWhenUsed="1"/>
-    <w:lsdException w:name="Table Colorful 3" w:semiHidden="1" w:unhideWhenUsed="1"/>
-    <w:lsdException w:name="Table Columns 1" w:semiHidden="1" w:unhideWhenUsed="1"/>
-    <w:lsdException w:name="Table Columns 2" w:semiHidden="1" w:unhideWhenUsed="1"/>
-    <w:lsdException w:name="Table Columns 3" w:semiHidden="1" w:unhideWhenUsed="1"/>
-    <w:lsdException w:name="Table Columns 4" w:semiHidden="1" w:unhideWhenUsed="1"/>
-    <w:lsdException w:name="Table Columns 5" w:semiHidden="1" w:unhideWhenUsed="1"/>
-    <w:lsdException w:name="Table Grid 1" w:semiHidden="1" w:unhideWhenUsed="1"/>
-    <w:lsdException w:name="Table Grid 2" w:semiHidden="1" w:unhideWhenUsed="1"/>
-    <w:lsdException w:name="Table Grid 3" w:semiHidden="1" w:unhideWhenUsed="1"/>
-    <w:lsdException w:name="Table Grid 4" w:semiHidden="1" w:unhideWhenUsed="1"/>
-    <w:lsdException w:name="Table Grid 5" w:semiHidden="1" w:unhideWhenUsed="1"/>
-    <w:lsdException w:name="Table Grid 6" w:semiHidden="1" w:unhideWhenUsed="1"/>
-    <w:lsdException w:name="Table Grid 7" w:semiHidden="1" w:unhideWhenUsed="1"/>
-    <w:lsdException w:name="Table Grid 8" w:semiHidden="1" w:unhideWhenUsed="1"/>
-    <w:lsdException w:name="Table List 1" w:semiHidden="1" w:unhideWhenUsed="1"/>
-    <w:lsdException w:name="Table List 2" w:semiHidden="1" w:unhideWhenUsed="1"/>
-    <w:lsdException w:name="Table List 3" w:semiHidden="1" w:unhideWhenUsed="1"/>
-    <w:lsdException w:name="Table List 4" w:semiHidden="1" w:unhideWhenUsed="1"/>
-    <w:lsdException w:name="Table List 5" w:semiHidden="1" w:unhideWhenUsed="1"/>
-    <w:lsdException w:name="Table List 6" w:semiHidden="1" w:unhideWhenUsed="1"/>
-    <w:lsdException w:name="Table List 7" w:semiHidden="1" w:unhideWhenUsed="1"/>
-    <w:lsdException w:name="Table List 8" w:semiHidden="1" w:unhideWhenUsed="1"/>
-    <w:lsdException w:name="Table 3D effects 1" w:semiHidden="1" w:unhideWhenUsed="1"/>
-    <w:lsdException w:name="Table 3D effects 2" w:semiHidden="1" w:unhideWhenUsed="1"/>
-    <w:lsdException w:name="Table 3D effects 3" w:semiHidden="1" w:unhideWhenUsed="1"/>
-    <w:lsdException w:name="Table Contemporary" w:semiHidden="1" w:unhideWhenUsed="1"/>
-    <w:lsdException w:name="Table Elegant" w:semiHidden="1" w:unhideWhenUsed="1"/>
-    <w:lsdException w:name="Table Professional" w:semiHidden="1" w:unhideWhenUsed="1"/>
-    <w:lsdException w:name="Table Subtle 1" w:semiHidden="1" w:unhideWhenUsed="1"/>
-    <w:lsdException w:name="Table Subtle 2" w:semiHidden="1" w:unhideWhenUsed="1"/>
-    <w:lsdException w:name="Table Web 1" w:semiHidden="1" w:unhideWhenUsed="1"/>
-    <w:lsdException w:name="Table Web 2" w:semiHidden="1" w:unhideWhenUsed="1"/>
-    <w:lsdException w:name="Table Web 3" w:semiHidden="1" w:unhideWhenUsed="1"/>
-    <w:lsdException w:name="Balloon Text" w:semiHidden="1" w:unhideWhenUsed="1"/>
-    <w:lsdException w:name="Table Grid" w:uiPriority="59"/>
-    <w:lsdException w:name="Table Theme" w:semiHidden="1" w:unhideWhenUsed="1"/>
-    <w:lsdException w:name="Placeholder Text" w:semiHidden="1"/>
-    <w:lsdException w:name="No Spacing" w:uiPriority="1" w:qFormat="1"/>
-    <w:lsdException w:name="Light Shading" w:uiPriority="60"/>
-    <w:lsdException w:name="Light List" w:uiPriority="61"/>
-    <w:lsdException w:name="Light Grid" w:uiPriority="62"/>
-    <w:lsdException w:name="Medium Shading 1" w:uiPriority="63"/>
-    <w:lsdException w:name="Medium Shading 2" w:uiPriority="64"/>
-    <w:lsdException w:name="Medium List 1" w:uiPriority="65"/>
-    <w:lsdException w:name="Medium List 2" w:uiPriority="66"/>
-    <w:lsdException w:name="Medium Grid 1" w:uiPriority="67"/>
-    <w:lsdException w:name="Medium Grid 2" w:uiPriority="68"/>
-    <w:lsdException w:name="Medium Grid 3" w:uiPriority="69"/>
-    <w:lsdException w:name="Dark List" w:uiPriority="70"/>
-    <w:lsdException w:name="Colorful Shading" w:uiPriority="71"/>
-    <w:lsdException w:name="Colorful List" w:uiPriority="72"/>
-    <w:lsdException w:name="Colorful Grid" w:uiPriority="73"/>
-    <w:lsdException w:name="Light Shading Accent 1" w:uiPriority="60"/>
-    <w:lsdException w:name="Light List Accent 1" w:uiPriority="61"/>
-    <w:lsdException w:name="Light Grid Accent 1" w:uiPriority="62"/>
-    <w:lsdException w:name="Medium Shading 1 Accent 1" w:uiPriority="63"/>
-    <w:lsdException w:name="Medium Shading 2 Accent 1" w:uiPriority="64"/>
-    <w:lsdException w:name="Medium List 1 Accent 1" w:uiPriority="65"/>
-    <w:lsdException w:name="Revision" w:semiHidden="1"/>
-    <w:lsdException w:name="List Paragraph" w:uiPriority="34" w:qFormat="1"/>
-    <w:lsdException w:name="Quote" w:uiPriority="29" w:qFormat="1"/>
-    <w:lsdException w:name="Intense Quote" w:uiPriority="30" w:qFormat="1"/>
-    <w:lsdException w:name="Medium List 2 Accent 1" w:uiPriority="66"/>
-    <w:lsdException w:name="Medium Grid 1 Accent 1" w:uiPriority="67"/>
-    <w:lsdException w:name="Medium Grid 2 Accent 1" w:uiPriority="68"/>
-    <w:lsdException w:name="Medium Grid 3 Accent 1" w:uiPriority="69"/>
-    <w:lsdException w:name="Dark List Accent 1" w:uiPriority="70"/>
-    <w:lsdException w:name="Colorful Shading Accent 1" w:uiPriority="71"/>
-    <w:lsdException w:name="Colorful List Accent 1" w:uiPriority="72"/>
-    <w:lsdException w:name="Colorful Grid Accent 1" w:uiPriority="73"/>
-    <w:lsdException w:name="Light Shading Accent 2" w:uiPriority="60"/>
-    <w:lsdException w:name="Light List Accent 2" w:uiPriority="61"/>
-    <w:lsdException w:name="Light Grid Accent 2" w:uiPriority="62"/>
-    <w:lsdException w:name="Medium Shading 1 Accent 2" w:uiPriority="63"/>
-    <w:lsdException w:name="Medium Shading 2 Accent 2" w:uiPriority="64"/>
-    <w:lsdException w:name="Medium List 1 Accent 2" w:uiPriority="65"/>
-    <w:lsdException w:name="Medium List 2 Accent 2" w:uiPriority="66"/>
-    <w:lsdException w:name="Medium Grid 1 Accent 2" w:uiPriority="67"/>
-    <w:lsdException w:name="Medium Grid 2 Accent 2" w:uiPriority="68"/>
-    <w:lsdException w:name="Medium Grid 3 Accent 2" w:uiPriority="69"/>
-    <w:lsdException w:name="Dark List Accent 2" w:uiPriority="70"/>
-    <w:lsdException w:name="Colorful Shading Accent 2" w:uiPriority="71"/>
-    <w:lsdException w:name="Colorful List Accent 2" w:uiPriority="72"/>
-    <w:lsdException w:name="Colorful Grid Accent 2" w:uiPriority="73"/>
-    <w:lsdException w:name="Light Shading Accent 3" w:uiPriority="60"/>
-    <w:lsdException w:name="Light List Accent 3" w:uiPriority="61"/>
-    <w:lsdException w:name="Light Grid Accent 3" w:uiPriority="62"/>
-    <w:lsdException w:name="Medium Shading 1 Accent 3" w:uiPriority="63"/>
-    <w:lsdException w:name="Medium Shading 2 Accent 3" w:uiPriority="64"/>
-    <w:lsdException w:name="Medium List 1 Accent 3" w:uiPriority="65"/>
-    <w:lsdException w:name="Medium List 2 Accent 3" w:uiPriority="66"/>
-    <w:lsdException w:name="Medium Grid 1 Accent 3" w:uiPriority="67"/>
-    <w:lsdException w:name="Medium Grid 2 Accent 3" w:uiPriority="68"/>
-    <w:lsdException w:name="Medium Grid 3 Accent 3" w:uiPriority="69"/>
-    <w:lsdException w:name="Dark List Accent 3" w:uiPriority="70"/>
-    <w:lsdException w:name="Colorful Shading Accent 3" w:uiPriority="71"/>
-    <w:lsdException w:name="Colorful List Accent 3" w:uiPriority="72"/>
-    <w:lsdException w:name="Colorful Grid Accent 3" w:uiPriority="73"/>
-    <w:lsdException w:name="Light Shading Accent 4" w:uiPriority="60"/>
-    <w:lsdException w:name="Light List Accent 4" w:uiPriority="61"/>
-    <w:lsdException w:name="Light Grid Accent 4" w:uiPriority="62"/>
-    <w:lsdException w:name="Medium Shading 1 Accent 4" w:uiPriority="63"/>
-    <w:lsdException w:name="Medium Shading 2 Accent 4" w:uiPriority="64"/>
-    <w:lsdException w:name="Medium List 1 Accent 4" w:uiPriority="65"/>
-    <w:lsdException w:name="Medium List 2 Accent 4" w:uiPriority="66"/>
-    <w:lsdException w:name="Medium Grid 1 Accent 4" w:uiPriority="67"/>
-    <w:lsdException w:name="Medium Grid 2 Accent 4" w:uiPriority="68"/>
-    <w:lsdException w:name="Medium Grid 3 Accent 4" w:uiPriority="69"/>
-    <w:lsdException w:name="Dark List Accent 4" w:uiPriority="70"/>
-    <w:lsdException w:name="Colorful Shading Accent 4" w:uiPriority="71"/>
-    <w:lsdException w:name="Colorful List Accent 4" w:uiPriority="72"/>
-    <w:lsdException w:name="Colorful Grid Accent 4" w:uiPriority="73"/>
-    <w:lsdException w:name="Light Shading Accent 5" w:uiPriority="60"/>
-    <w:lsdException w:name="Light List Accent 5" w:uiPriority="61"/>
-    <w:lsdException w:name="Light Grid Accent 5" w:uiPriority="62"/>
-    <w:lsdException w:name="Medium Shading 1 Accent 5" w:uiPriority="63"/>
-    <w:lsdException w:name="Medium Shading 2 Accent 5" w:uiPriority="64"/>
-    <w:lsdException w:name="Medium List 1 Accent 5" w:uiPriority="65"/>
-    <w:lsdException w:name="Medium List 2 Accent 5" w:uiPriority="66"/>
-    <w:lsdException w:name="Medium Grid 1 Accent 5" w:uiPriority="67"/>
-    <w:lsdException w:name="Medium Grid 2 Accent 5" w:uiPriority="68"/>
-    <w:lsdException w:name="Medium Grid 3 Accent 5" w:uiPriority="69"/>
-    <w:lsdException w:name="Dark List Accent 5" w:uiPriority="70"/>
-    <w:lsdException w:name="Colorful Shading Accent 5" w:uiPriority="71"/>
-    <w:lsdException w:name="Colorful List Accent 5" w:uiPriority="72"/>
-    <w:lsdException w:name="Colorful Grid Accent 5" w:uiPriority="73"/>
-    <w:lsdException w:name="Light Shading Accent 6" w:uiPriority="60"/>
-    <w:lsdException w:name="Light List Accent 6" w:uiPriority="61"/>
-    <w:lsdException w:name="Light Grid Accent 6" w:uiPriority="62"/>
-    <w:lsdException w:name="Medium Shading 1 Accent 6" w:uiPriority="63"/>
-    <w:lsdException w:name="Medium Shading 2 Accent 6" w:uiPriority="64"/>
-    <w:lsdException w:name="Medium List 1 Accent 6" w:uiPriority="65"/>
-    <w:lsdException w:name="Medium List 2 Accent 6" w:uiPriority="66"/>
-    <w:lsdException w:name="Medium Grid 1 Accent 6" w:uiPriority="67"/>
-    <w:lsdException w:name="Medium Grid 2 Accent 6" w:uiPriority="68"/>
-    <w:lsdException w:name="Medium Grid 3 Accent 6" w:uiPriority="69"/>
-    <w:lsdException w:name="Dark List Accent 6" w:uiPriority="70"/>
-    <w:lsdException w:name="Colorful Shading Accent 6" w:uiPriority="71"/>
-    <w:lsdException w:name="Colorful List Accent 6" w:uiPriority="72"/>
-    <w:lsdException w:name="Colorful Grid Accent 6" w:uiPriority="73"/>
-    <w:lsdException w:name="Subtle Emphasis" w:uiPriority="19" w:qFormat="1"/>
-    <w:lsdException w:name="Intense Emphasis" w:uiPriority="21" w:qFormat="1"/>
-    <w:lsdException w:name="Subtle Reference" w:uiPriority="31" w:qFormat="1"/>
-    <w:lsdException w:name="Intense Reference" w:uiPriority="32" w:qFormat="1"/>
-    <w:lsdException w:name="Book Title" w:uiPriority="33" w:qFormat="1"/>
-    <w:lsdException w:name="Bibliography" w:semiHidden="1" w:uiPriority="37" w:unhideWhenUsed="1"/>
-    <w:lsdException w:name="TOC Heading" w:semiHidden="1" w:uiPriority="39" w:unhideWhenUsed="1" w:qFormat="1"/>
-    <w:lsdException w:name="Plain Table 1" w:uiPriority="41"/>
-    <w:lsdException w:name="Plain Table 2" w:uiPriority="42"/>
-    <w:lsdException w:name="Plain Table 3" w:uiPriority="43"/>
-    <w:lsdException w:name="Plain Table 4" w:uiPriority="44"/>
-    <w:lsdException w:name="Plain Table 5" w:uiPriority="45"/>
-    <w:lsdException w:name="Grid Table Light" w:uiPriority="40"/>
-    <w:lsdException w:name="Grid Table 1 Light" w:uiPriority="46"/>
-    <w:lsdException w:name="Grid Table 2" w:uiPriority="47"/>
-    <w:lsdException w:name="Grid Table 3" w:uiPriority="48"/>
-    <w:lsdException w:name="Grid Table 4" w:uiPriority="49"/>
-    <w:lsdException w:name="Grid Table 5 Dark" w:uiPriority="50"/>
-    <w:lsdException w:name="Grid Table 6 Colorful" w:uiPriority="51"/>
-    <w:lsdException w:name="Grid Table 7 Colorful" w:uiPriority="52"/>
-    <w:lsdException w:name="Grid Table 1 Light Accent 1" w:uiPriority="46"/>
-    <w:lsdException w:name="Grid Table 2 Accent 1" w:uiPriority="47"/>
-    <w:lsdException w:name="Grid Table 3 Accent 1" w:uiPriority="48"/>
-    <w:lsdException w:name="Grid Table 4 Accent 1" w:uiPriority="49"/>
-    <w:lsdException w:name="Grid Table 5 Dark Accent 1" w:uiPriority="50"/>
-    <w:lsdException w:name="Grid Table 6 Colorful Accent 1" w:uiPriority="51"/>
-    <w:lsdException w:name="Grid Table 7 Colorful Accent 1" w:uiPriority="52"/>
-    <w:lsdException w:name="Grid Table 1 Light Accent 2" w:uiPriority="46"/>
-    <w:lsdException w:name="Grid Table 2 Accent 2" w:uiPriority="47"/>
-    <w:lsdException w:name="Grid Table 3 Accent 2" w:uiPriority="48"/>
-    <w:lsdException w:name="Grid Table 4 Accent 2" w:uiPriority="49"/>
-    <w:lsdException w:name="Grid Table 5 Dark Accent 2" w:uiPriority="50"/>
-    <w:lsdException w:name="Grid Table 6 Colorful Accent 2" w:uiPriority="51"/>
-    <w:lsdException w:name="Grid Table 7 Colorful Accent 2" w:uiPriority="52"/>
-    <w:lsdException w:name="Grid Table 1 Light Accent 3" w:uiPriority="46"/>
-    <w:lsdException w:name="Grid Table 2 Accent 3" w:uiPriority="47"/>
-    <w:lsdException w:name="Grid Table 3 Accent 3" w:uiPriority="48"/>
-    <w:lsdException w:name="Grid Table 4 Accent 3" w:uiPriority="49"/>
-    <w:lsdException w:name="Grid Table 5 Dark Accent 3" w:uiPriority="50"/>
-    <w:lsdException w:name="Grid Table 6 Colorful Accent 3" w:uiPriority="51"/>
-    <w:lsdException w:name="Grid Table 7 Colorful Accent 3" w:uiPriority="52"/>
-    <w:lsdException w:name="Grid Table 1 Light Accent 4" w:uiPriority="46"/>
-    <w:lsdException w:name="Grid Table 2 Accent 4" w:uiPriority="47"/>
-    <w:lsdException w:name="Grid Table 3 Accent 4" w:uiPriority="48"/>
-    <w:lsdException w:name="Grid Table 4 Accent 4" w:uiPriority="49"/>
-    <w:lsdException w:name="Grid Table 5 Dark Accent 4" w:uiPriority="50"/>
-    <w:lsdException w:name="Grid Table 6 Colorful Accent 4" w:uiPriority="51"/>
-    <w:lsdException w:name="Grid Table 7 Colorful Accent 4" w:uiPriority="52"/>
-    <w:lsdException w:name="Grid Table 1 Light Accent 5" w:uiPriority="46"/>
-    <w:lsdException w:name="Grid Table 2 Accent 5" w:uiPriority="47"/>
-    <w:lsdException w:name="Grid Table 3 Accent 5" w:uiPriority="48"/>
-    <w:lsdException w:name="Grid Table 4 Accent 5" w:uiPriority="49"/>
-    <w:lsdException w:name="Grid Table 5 Dark Accent 5" w:uiPriority="50"/>
-    <w:lsdException w:name="Grid Table 6 Colorful Accent 5" w:uiPriority="51"/>
-    <w:lsdException w:name="Grid Table 7 Colorful Accent 5" w:uiPriority="52"/>
-    <w:lsdException w:name="Grid Table 1 Light Accent 6" w:uiPriority="46"/>
-    <w:lsdException w:name="Grid Table 2 Accent 6" w:uiPriority="47"/>
-    <w:lsdException w:name="Grid Table 3 Accent 6" w:uiPriority="48"/>
-    <w:lsdException w:name="Grid Table 4 Accent 6" w:uiPriority="49"/>
-    <w:lsdException w:name="Grid Table 5 Dark Accent 6" w:uiPriority="50"/>
-    <w:lsdException w:name="Grid Table 6 Colorful Accent 6" w:uiPriority="51"/>
-    <w:lsdException w:name="Grid Table 7 Colorful Accent 6" w:uiPriority="52"/>
-    <w:lsdException w:name="List Table 1 Light" w:uiPriority="46"/>
-    <w:lsdException w:name="List Table 2" w:uiPriority="47"/>
-    <w:lsdException w:name="List Table 3" w:uiPriority="48"/>
-    <w:lsdException w:name="List Table 4" w:uiPriority="49"/>
-    <w:lsdException w:name="List Table 5 Dark" w:uiPriority="50"/>
-    <w:lsdException w:name="List Table 6 Colorful" w:uiPriority="51"/>
-    <w:lsdException w:name="List Table 7 Colorful" w:uiPriority="52"/>
-    <w:lsdException w:name="List Table 1 Light Accent 1" w:uiPriority="46"/>
-    <w:lsdException w:name="List Table 2 Accent 1" w:uiPriority="47"/>
-    <w:lsdException w:name="List Table 3 Accent 1" w:uiPriority="48"/>
-    <w:lsdException w:name="List Table 4 Accent 1" w:uiPriority="49"/>
-    <w:lsdException w:name="List Table 5 Dark Accent 1" w:uiPriority="50"/>
-    <w:lsdException w:name="List Table 6 Colorful Accent 1" w:uiPriority="51"/>
-    <w:lsdException w:name="List Table 7 Colorful Accent 1" w:uiPriority="52"/>
-    <w:lsdException w:name="List Table 1 Light Accent 2" w:uiPriority="46"/>
-    <w:lsdException w:name="List Table 2 Accent 2" w:uiPriority="47"/>
-    <w:lsdException w:name="List Table 3 Accent 2" w:uiPriority="48"/>
-    <w:lsdException w:name="List Table 4 Accent 2" w:uiPriority="49"/>
-    <w:lsdException w:name="List Table 5 Dark Accent 2" w:uiPriority="50"/>
-    <w:lsdException w:name="List Table 6 Colorful Accent 2" w:uiPriority="51"/>
-    <w:lsdException w:name="List Table 7 Colorful Accent 2" w:uiPriority="52"/>
-    <w:lsdException w:name="List Table 1 Light Accent 3" w:uiPriority="46"/>
-    <w:lsdException w:name="List Table 2 Accent 3" w:uiPriority="47"/>
-    <w:lsdException w:name="List Table 3 Accent 3" w:uiPriority="48"/>
-    <w:lsdException w:name="List Table 4 Accent 3" w:uiPriority="49"/>
-    <w:lsdException w:name="List Table 5 Dark Accent 3" w:uiPriority="50"/>
-    <w:lsdException w:name="List Table 6 Colorful Accent 3" w:uiPriority="51"/>
-    <w:lsdException w:name="List Table 7 Colorful Accent 3" w:uiPriority="52"/>
-    <w:lsdException w:name="List Table 1 Light Accent 4" w:uiPriority="46"/>
-    <w:lsdException w:name="List Table 2 Accent 4" w:uiPriority="47"/>
-    <w:lsdException w:name="List Table 3 Accent 4" w:uiPriority="48"/>
-    <w:lsdException w:name="List Table 4 Accent 4" w:uiPriority="49"/>
-    <w:lsdException w:name="List Table 5 Dark Accent 4" w:uiPriority="50"/>
-    <w:lsdException w:name="List Table 6 Colorful Accent 4" w:uiPriority="51"/>
-    <w:lsdException w:name="List Table 7 Colorful Accent 4" w:uiPriority="52"/>
-    <w:lsdException w:name="List Table 1 Light Accent 5" w:uiPriority="46"/>
-    <w:lsdException w:name="List Table 2 Accent 5" w:uiPriority="47"/>
-    <w:lsdException w:name="List Table 3 Accent 5" w:uiPriority="48"/>
-    <w:lsdException w:name="List Table 4 Accent 5" w:uiPriority="49"/>
-    <w:lsdException w:name="List Table 5 Dark Accent 5" w:uiPriority="50"/>
-    <w:lsdException w:name="List Table 6 Colorful Accent 5" w:uiPriority="51"/>
-    <w:lsdException w:name="List Table 7 Colorful Accent 5" w:uiPriority="52"/>
-    <w:lsdException w:name="List Table 1 Light Accent 6" w:uiPriority="46"/>
-    <w:lsdException w:name="List Table 2 Accent 6" w:uiPriority="47"/>
-    <w:lsdException w:name="List Table 3 Accent 6" w:uiPriority="48"/>
-    <w:lsdException w:name="List Table 4 Accent 6" w:uiPriority="49"/>
-    <w:lsdException w:name="List Table 5 Dark Accent 6" w:uiPriority="50"/>
-    <w:lsdException w:name="List Table 6 Colorful Accent 6" w:uiPriority="51"/>
-    <w:lsdException w:name="List Table 7 Colorful Accent 6" w:uiPriority="52"/>
-    <w:lsdException w:name="Mention" w:semiHidden="1" w:unhideWhenUsed="1"/>
-    <w:lsdException w:name="Smart Hyperlink" w:semiHidden="1" w:unhideWhenUsed="1"/>
-    <w:lsdException w:name="Hashtag" w:semiHidden="1" w:unhideWhenUsed="1"/>
+  <w:latentStyles w:defLockedState="0" w:defUIPriority="99" w:defSemiHidden="1" w:defUnhideWhenUsed="1" w:defQFormat="0" w:count="267">
+    <w:lsdException w:name="Normal" w:semiHidden="0" w:uiPriority="0" w:unhideWhenUsed="0" w:qFormat="1"/>
+    <w:lsdException w:name="heading 1" w:semiHidden="0" w:uiPriority="9" w:unhideWhenUsed="0" w:qFormat="1"/>
+    <w:lsdException w:name="heading 2" w:uiPriority="9" w:qFormat="1"/>
+    <w:lsdException w:name="heading 3" w:uiPriority="9" w:qFormat="1"/>
+    <w:lsdException w:name="heading 4" w:uiPriority="9" w:qFormat="1"/>
+    <w:lsdException w:name="heading 5" w:uiPriority="9" w:qFormat="1"/>
+    <w:lsdException w:name="heading 6" w:uiPriority="9" w:qFormat="1"/>
+    <w:lsdException w:name="heading 7" w:uiPriority="9" w:qFormat="1"/>
+    <w:lsdException w:name="heading 8" w:uiPriority="9" w:qFormat="1"/>
+    <w:lsdException w:name="heading 9" w:uiPriority="9" w:qFormat="1"/>
+    <w:lsdException w:name="toc 1" w:uiPriority="39"/>
+    <w:lsdException w:name="toc 2" w:uiPriority="39"/>
+    <w:lsdException w:name="toc 3" w:uiPriority="39"/>
+    <w:lsdException w:name="toc 4" w:uiPriority="39"/>
+    <w:lsdException w:name="toc 5" w:uiPriority="39"/>
+    <w:lsdException w:name="toc 6" w:uiPriority="39"/>
+    <w:lsdException w:name="toc 7" w:uiPriority="39"/>
+    <w:lsdException w:name="toc 8" w:uiPriority="39"/>
+    <w:lsdException w:name="toc 9" w:uiPriority="39"/>
+    <w:lsdException w:name="caption" w:uiPriority="35" w:qFormat="1"/>
+    <w:lsdException w:name="Title" w:semiHidden="0" w:uiPriority="10" w:unhideWhenUsed="0" w:qFormat="1"/>
+    <w:lsdException w:name="Default Paragraph Font" w:uiPriority="1"/>
+    <w:lsdException w:name="Subtitle" w:semiHidden="0" w:uiPriority="11" w:unhideWhenUsed="0" w:qFormat="1"/>
+    <w:lsdException w:name="Strong" w:semiHidden="0" w:uiPriority="22" w:unhideWhenUsed="0" w:qFormat="1"/>
+    <w:lsdException w:name="Emphasis" w:semiHidden="0" w:uiPriority="20" w:unhideWhenUsed="0" w:qFormat="1"/>
+    <w:lsdException w:name="Table Grid" w:semiHidden="0" w:uiPriority="59" w:unhideWhenUsed="0"/>
+    <w:lsdException w:name="Placeholder Text" w:unhideWhenUsed="0"/>
+    <w:lsdException w:name="No Spacing" w:semiHidden="0" w:uiPriority="1" w:unhideWhenUsed="0" w:qFormat="1"/>
+    <w:lsdException w:name="Light Shading" w:semiHidden="0" w:uiPriority="60" w:unhideWhenUsed="0"/>
+    <w:lsdException w:name="Light List" w:semiHidden="0" w:uiPriority="61" w:unhideWhenUsed="0"/>
+    <w:lsdException w:name="Light Grid" w:semiHidden="0" w:uiPriority="62" w:unhideWhenUsed="0"/>
+    <w:lsdException w:name="Medium Shading 1" w:semiHidden="0" w:uiPriority="63" w:unhideWhenUsed="0"/>
+    <w:lsdException w:name="Medium Shading 2" w:semiHidden="0" w:uiPriority="64" w:unhideWhenUsed="0"/>
+    <w:lsdException w:name="Medium List 1" w:semiHidden="0" w:uiPriority="65" w:unhideWhenUsed="0"/>
+    <w:lsdException w:name="Medium List 2" w:semiHidden="0" w:uiPriority="66" w:unhideWhenUsed="0"/>
+    <w:lsdException w:name="Medium Grid 1" w:semiHidden="0" w:uiPriority="67" w:unhideWhenUsed="0"/>
+    <w:lsdException w:name="Medium Grid 2" w:semiHidden="0" w:uiPriority="68" w:unhideWhenUsed="0"/>
+    <w:lsdException w:name="Medium Grid 3" w:semiHidden="0" w:uiPriority="69" w:unhideWhenUsed="0"/>
+    <w:lsdException w:name="Dark List" w:semiHidden="0" w:uiPriority="70" w:unhideWhenUsed="0"/>
+    <w:lsdException w:name="Colorful Shading" w:semiHidden="0" w:uiPriority="71" w:unhideWhenUsed="0"/>
+    <w:lsdException w:name="Colorful List" w:semiHidden="0" w:uiPriority="72" w:unhideWhenUsed="0"/>
+    <w:lsdException w:name="Colorful Grid" w:semiHidden="0" w:uiPriority="73" w:unhideWhenUsed="0"/>
+    <w:lsdException w:name="Light Shading Accent 1" w:semiHidden="0" w:uiPriority="60" w:unhideWhenUsed="0"/>
+    <w:lsdException w:name="Light List Accent 1" w:semiHidden="0" w:uiPriority="61" w:unhideWhenUsed="0"/>
+    <w:lsdException w:name="Light Grid Accent 1" w:semiHidden="0" w:uiPriority="62" w:unhideWhenUsed="0"/>
+    <w:lsdException w:name="Medium Shading 1 Accent 1" w:semiHidden="0" w:uiPriority="63" w:unhideWhenUsed="0"/>
+    <w:lsdException w:name="Medium Shading 2 Accent 1" w:semiHidden="0" w:uiPriority="64" w:unhideWhenUsed="0"/>
+    <w:lsdException w:name="Medium List 1 Accent 1" w:semiHidden="0" w:uiPriority="65" w:unhideWhenUsed="0"/>
+    <w:lsdException w:name="Revision" w:unhideWhenUsed="0"/>
+    <w:lsdException w:name="List Paragraph" w:semiHidden="0" w:uiPriority="34" w:unhideWhenUsed="0" w:qFormat="1"/>
+    <w:lsdException w:name="Quote" w:semiHidden="0" w:uiPriority="29" w:unhideWhenUsed="0" w:qFormat="1"/>
+    <w:lsdException w:name="Intense Quote" w:semiHidden="0" w:uiPriority="30" w:unhideWhenUsed="0" w:qFormat="1"/>
+    <w:lsdException w:name="Medium List 2 Accent 1" w:semiHidden="0" w:uiPriority="66" w:unhideWhenUsed="0"/>
+    <w:lsdException w:name="Medium Grid 1 Accent 1" w:semiHidden="0" w:uiPriority="67" w:unhideWhenUsed="0"/>
+    <w:lsdException w:name="Medium Grid 2 Accent 1" w:semiHidden="0" w:uiPriority="68" w:unhideWhenUsed="0"/>
+    <w:lsdException w:name="Medium Grid 3 Accent 1" w:semiHidden="0" w:uiPriority="69" w:unhideWhenUsed="0"/>
+    <w:lsdException w:name="Dark List Accent 1" w:semiHidden="0" w:uiPriority="70" w:unhideWhenUsed="0"/>
+    <w:lsdException w:name="Colorful Shading Accent 1" w:semiHidden="0" w:uiPriority="71" w:unhideWhenUsed="0"/>
+    <w:lsdException w:name="Colorful List Accent 1" w:semiHidden="0" w:uiPriority="72" w:unhideWhenUsed="0"/>
+    <w:lsdException w:name="Colorful Grid Accent 1" w:semiHidden="0" w:uiPriority="73" w:unhideWhenUsed="0"/>
+    <w:lsdException w:name="Light Shading Accent 2" w:semiHidden="0" w:uiPriority="60" w:unhideWhenUsed="0"/>
+    <w:lsdException w:name="Light List Accent 2" w:semiHidden="0" w:uiPriority="61" w:unhideWhenUsed="0"/>
+    <w:lsdException w:name="Light Grid Accent 2" w:semiHidden="0" w:uiPriority="62" w:unhideWhenUsed="0"/>
+    <w:lsdException w:name="Medium Shading 1 Accent 2" w:semiHidden="0" w:uiPriority="63" w:unhideWhenUsed="0"/>
+    <w:lsdException w:name="Medium Shading 2 Accent 2" w:semiHidden="0" w:uiPriority="64" w:unhideWhenUsed="0"/>
+    <w:lsdException w:name="Medium List 1 Accent 2" w:semiHidden="0" w:uiPriority="65" w:unhideWhenUsed="0"/>
+    <w:lsdException w:name="Medium List 2 Accent 2" w:semiHidden="0" w:uiPriority="66" w:unhideWhenUsed="0"/>
+    <w:lsdException w:name="Medium Grid 1 Accent 2" w:semiHidden="0" w:uiPriority="67" w:unhideWhenUsed="0"/>
+    <w:lsdException w:name="Medium Grid 2 Accent 2" w:semiHidden="0" w:uiPriority="68" w:unhideWhenUsed="0"/>
+    <w:lsdException w:name="Medium Grid 3 Accent 2" w:semiHidden="0" w:uiPriority="69" w:unhideWhenUsed="0"/>
+    <w:lsdException w:name="Dark List Accent 2" w:semiHidden="0" w:uiPriority="70" w:unhideWhenUsed="0"/>
+    <w:lsdException w:name="Colorful Shading Accent 2" w:semiHidden="0" w:uiPriority="71" w:unhideWhenUsed="0"/>
+    <w:lsdException w:name="Colorful List Accent 2" w:semiHidden="0" w:uiPriority="72" w:unhideWhenUsed="0"/>
+    <w:lsdException w:name="Colorful Grid Accent 2" w:semiHidden="0" w:uiPriority="73" w:unhideWhenUsed="0"/>
+    <w:lsdException w:name="Light Shading Accent 3" w:semiHidden="0" w:uiPriority="60" w:unhideWhenUsed="0"/>
+    <w:lsdException w:name="Light List Accent 3" w:semiHidden="0" w:uiPriority="61" w:unhideWhenUsed="0"/>
+    <w:lsdException w:name="Light Grid Accent 3" w:semiHidden="0" w:uiPriority="62" w:unhideWhenUsed="0"/>
+    <w:lsdException w:name="Medium Shading 1 Accent 3" w:semiHidden="0" w:uiPriority="63" w:unhideWhenUsed="0"/>
+    <w:lsdException w:name="Medium Shading 2 Accent 3" w:semiHidden="0" w:uiPriority="64" w:unhideWhenUsed="0"/>
+    <w:lsdException w:name="Medium List 1 Accent 3" w:semiHidden="0" w:uiPriority="65" w:unhideWhenUsed="0"/>
+    <w:lsdException w:name="Medium List 2 Accent 3" w:semiHidden="0" w:uiPriority="66" w:unhideWhenUsed="0"/>
+    <w:lsdException w:name="Medium Grid 1 Accent 3" w:semiHidden="0" w:uiPriority="67" w:unhideWhenUsed="0"/>
+    <w:lsdException w:name="Medium Grid 2 Accent 3" w:semiHidden="0" w:uiPriority="68" w:unhideWhenUsed="0"/>
+    <w:lsdException w:name="Medium Grid 3 Accent 3" w:semiHidden="0" w:uiPriority="69" w:unhideWhenUsed="0"/>
+    <w:lsdException w:name="Dark List Accent 3" w:semiHidden="0" w:uiPriority="70" w:unhideWhenUsed="0"/>
+    <w:lsdException w:name="Colorful Shading Accent 3" w:semiHidden="0" w:uiPriority="71" w:unhideWhenUsed="0"/>
+    <w:lsdException w:name="Colorful List Accent 3" w:semiHidden="0" w:uiPriority="72" w:unhideWhenUsed="0"/>
+    <w:lsdException w:name="Colorful Grid Accent 3" w:semiHidden="0" w:uiPriority="73" w:unhideWhenUsed="0"/>
+    <w:lsdException w:name="Light Shading Accent 4" w:semiHidden="0" w:uiPriority="60" w:unhideWhenUsed="0"/>
+    <w:lsdException w:name="Light List Accent 4" w:semiHidden="0" w:uiPriority="61" w:unhideWhenUsed="0"/>
+    <w:lsdException w:name="Light Grid Accent 4" w:semiHidden="0" w:uiPriority="62" w:unhideWhenUsed="0"/>
+    <w:lsdException w:name="Medium Shading 1 Accent 4" w:semiHidden="0" w:uiPriority="63" w:unhideWhenUsed="0"/>
+    <w:lsdException w:name="Medium Shading 2 Accent 4" w:semiHidden="0" w:uiPriority="64" w:unhideWhenUsed="0"/>
+    <w:lsdException w:name="Medium List 1 Accent 4" w:semiHidden="0" w:uiPriority="65" w:unhideWhenUsed="0"/>
+    <w:lsdException w:name="Medium List 2 Accent 4" w:semiHidden="0" w:uiPriority="66" w:unhideWhenUsed="0"/>
+    <w:lsdException w:name="Medium Grid 1 Accent 4" w:semiHidden="0" w:uiPriority="67" w:unhideWhenUsed="0"/>
+    <w:lsdException w:name="Medium Grid 2 Accent 4" w:semiHidden="0" w:uiPriority="68" w:unhideWhenUsed="0"/>
+    <w:lsdException w:name="Medium Grid 3 Accent 4" w:semiHidden="0" w:uiPriority="69" w:unhideWhenUsed="0"/>
+    <w:lsdException w:name="Dark List Accent 4" w:semiHidden="0" w:uiPriority="70" w:unhideWhenUsed="0"/>
+    <w:lsdException w:name="Colorful Shading Accent 4" w:semiHidden="0" w:uiPriority="71" w:unhideWhenUsed="0"/>
+    <w:lsdException w:name="Colorful List Accent 4" w:semiHidden="0" w:uiPriority="72" w:unhideWhenUsed="0"/>
+    <w:lsdException w:name="Colorful Grid Accent 4" w:semiHidden="0" w:uiPriority="73" w:unhideWhenUsed="0"/>
+    <w:lsdException w:name="Light Shading Accent 5" w:semiHidden="0" w:uiPriority="60" w:unhideWhenUsed="0"/>
+    <w:lsdException w:name="Light List Accent 5" w:semiHidden="0" w:uiPriority="61" w:unhideWhenUsed="0"/>
+    <w:lsdException w:name="Light Grid Accent 5" w:semiHidden="0" w:uiPriority="62" w:unhideWhenUsed="0"/>
+    <w:lsdException w:name="Medium Shading 1 Accent 5" w:semiHidden="0" w:uiPriority="63" w:unhideWhenUsed="0"/>
+    <w:lsdException w:name="Medium Shading 2 Accent 5" w:semiHidden="0" w:uiPriority="64" w:unhideWhenUsed="0"/>
+    <w:lsdException w:name="Medium List 1 Accent 5" w:semiHidden="0" w:uiPriority="65" w:unhideWhenUsed="0"/>
+    <w:lsdException w:name="Medium List 2 Accent 5" w:semiHidden="0" w:uiPriority="66" w:unhideWhenUsed="0"/>
+    <w:lsdException w:name="Medium Grid 1 Accent 5" w:semiHidden="0" w:uiPriority="67" w:unhideWhenUsed="0"/>
+    <w:lsdException w:name="Medium Grid 2 Accent 5" w:semiHidden="0" w:uiPriority="68" w:unhideWhenUsed="0"/>
+    <w:lsdException w:name="Medium Grid 3 Accent 5" w:semiHidden="0" w:uiPriority="69" w:unhideWhenUsed="0"/>
+    <w:lsdException w:name="Dark List Accent 5" w:semiHidden="0" w:uiPriority="70" w:unhideWhenUsed="0"/>
+    <w:lsdException w:name="Colorful Shading Accent 5" w:semiHidden="0" w:uiPriority="71" w:unhideWhenUsed="0"/>
+    <w:lsdException w:name="Colorful List Accent 5" w:semiHidden="0" w:uiPriority="72" w:unhideWhenUsed="0"/>
+    <w:lsdException w:name="Colorful Grid Accent 5" w:semiHidden="0" w:uiPriority="73" w:unhideWhenUsed="0"/>
+    <w:lsdException w:name="Light Shading Accent 6" w:semiHidden="0" w:uiPriority="60" w:unhideWhenUsed="0"/>
+    <w:lsdException w:name="Light List Accent 6" w:semiHidden="0" w:uiPriority="61" w:unhideWhenUsed="0"/>
+    <w:lsdException w:name="Light Grid Accent 6" w:semiHidden="0" w:uiPriority="62" w:unhideWhenUsed="0"/>
+    <w:lsdException w:name="Medium Shading 1 Accent 6" w:semiHidden="0" w:uiPriority="63" w:unhideWhenUsed="0"/>
+    <w:lsdException w:name="Medium Shading 2 Accent 6" w:semiHidden="0" w:uiPriority="64" w:unhideWhenUsed="0"/>
+    <w:lsdException w:name="Medium List 1 Accent 6" w:semiHidden="0" w:uiPriority="65" w:unhideWhenUsed="0"/>
+    <w:lsdException w:name="Medium List 2 Accent 6" w:semiHidden="0" w:uiPriority="66" w:unhideWhenUsed="0"/>
+    <w:lsdException w:name="Medium Grid 1 Accent 6" w:semiHidden="0" w:uiPriority="67" w:unhideWhenUsed="0"/>
+    <w:lsdException w:name="Medium Grid 2 Accent 6" w:semiHidden="0" w:uiPriority="68" w:unhideWhenUsed="0"/>
+    <w:lsdException w:name="Medium Grid 3 Accent 6" w:semiHidden="0" w:uiPriority="69" w:unhideWhenUsed="0"/>
+    <w:lsdException w:name="Dark List Accent 6" w:semiHidden="0" w:uiPriority="70" w:unhideWhenUsed="0"/>
+    <w:lsdException w:name="Colorful Shading Accent 6" w:semiHidden="0" w:uiPriority="71" w:unhideWhenUsed="0"/>
+    <w:lsdException w:name="Colorful List Accent 6" w:semiHidden="0" w:uiPriority="72" w:unhideWhenUsed="0"/>
+    <w:lsdException w:name="Colorful Grid Accent 6" w:semiHidden="0" w:uiPriority="73" w:unhideWhenUsed="0"/>
+    <w:lsdException w:name="Subtle Emphasis" w:semiHidden="0" w:uiPriority="19" w:unhideWhenUsed="0" w:qFormat="1"/>
+    <w:lsdException w:name="Intense Emphasis" w:semiHidden="0" w:uiPriority="21" w:unhideWhenUsed="0" w:qFormat="1"/>
+    <w:lsdException w:name="Subtle Reference" w:semiHidden="0" w:uiPriority="31" w:unhideWhenUsed="0" w:qFormat="1"/>
+    <w:lsdException w:name="Intense Reference" w:semiHidden="0" w:uiPriority="32" w:unhideWhenUsed="0" w:qFormat="1"/>
+    <w:lsdException w:name="Book Title" w:semiHidden="0" w:uiPriority="33" w:unhideWhenUsed="0" w:qFormat="1"/>
+    <w:lsdException w:name="Bibliography" w:uiPriority="37"/>
+    <w:lsdException w:name="TOC Heading" w:uiPriority="39" w:qFormat="1"/>
   </w:latentStyles>
   <w:style w:type="paragraph" w:default="1" w:styleId="Normal">
     <w:name w:val="Normal"/>
@@ -1713,6 +1609,379 @@
       <w:i/>
       <w:sz w:val="28"/>
       <w:szCs w:val="28"/>
+    </w:rPr>
+  </w:style>
+  <w:style w:type="paragraph" w:styleId="BalloonText">
+    <w:name w:val="Balloon Text"/>
+    <w:basedOn w:val="Normal"/>
+    <w:link w:val="BalloonTextChar"/>
+    <w:uiPriority w:val="99"/>
+    <w:semiHidden/>
+    <w:unhideWhenUsed/>
+    <w:rsid w:val="005B0C37"/>
+    <w:rPr>
+      <w:rFonts w:ascii="Tahoma" w:hAnsi="Tahoma" w:cs="Tahoma"/>
+      <w:sz w:val="16"/>
+      <w:szCs w:val="16"/>
+    </w:rPr>
+  </w:style>
+  <w:style w:type="character" w:customStyle="1" w:styleId="BalloonTextChar">
+    <w:name w:val="Balloon Text Char"/>
+    <w:basedOn w:val="DefaultParagraphFont"/>
+    <w:link w:val="BalloonText"/>
+    <w:uiPriority w:val="99"/>
+    <w:semiHidden/>
+    <w:rsid w:val="005B0C37"/>
+    <w:rPr>
+      <w:rFonts w:ascii="Tahoma" w:hAnsi="Tahoma" w:cs="Tahoma"/>
+      <w:sz w:val="16"/>
+      <w:szCs w:val="16"/>
+      <w:lang w:val="en-US"/>
+    </w:rPr>
+  </w:style>
+</w:styles>
+</file>
+
+<file path=word/stylesWithEffects.xml><?xml version="1.0" encoding="utf-8"?>
+<w:styles xmlns:wpc="http://schemas.microsoft.com/office/word/2010/wordprocessingCanvas" xmlns:mc="http://schemas.openxmlformats.org/markup-compatibility/2006" xmlns:o="urn:schemas-microsoft-com:office:office" xmlns:r="http://schemas.openxmlformats.org/officeDocument/2006/relationships" xmlns:m="http://schemas.openxmlformats.org/officeDocument/2006/math" xmlns:v="urn:schemas-microsoft-com:vml" xmlns:wp14="http://schemas.microsoft.com/office/word/2010/wordprocessingDrawing" xmlns:wp="http://schemas.openxmlformats.org/drawingml/2006/wordprocessingDrawing" xmlns:w10="urn:schemas-microsoft-com:office:word" xmlns:w="http://schemas.openxmlformats.org/wordprocessingml/2006/main" xmlns:w14="http://schemas.microsoft.com/office/word/2010/wordml" xmlns:wpg="http://schemas.microsoft.com/office/word/2010/wordprocessingGroup" xmlns:wpi="http://schemas.microsoft.com/office/word/2010/wordprocessingInk" xmlns:wne="http://schemas.microsoft.com/office/word/2006/wordml" xmlns:wps="http://schemas.microsoft.com/office/word/2010/wordprocessingShape" mc:Ignorable="w14 wp14">
+  <w:docDefaults>
+    <w:rPrDefault>
+      <w:rPr>
+        <w:rFonts w:ascii="Calibri" w:eastAsia="Calibri" w:hAnsi="Calibri" w:cs="Calibri"/>
+        <w:color w:val="00000A"/>
+        <w:sz w:val="24"/>
+        <w:szCs w:val="24"/>
+        <w:lang w:val="es-PR" w:eastAsia="es-PR" w:bidi="ar-SA"/>
+      </w:rPr>
+    </w:rPrDefault>
+    <w:pPrDefault/>
+  </w:docDefaults>
+  <w:latentStyles w:defLockedState="0" w:defUIPriority="99" w:defSemiHidden="1" w:defUnhideWhenUsed="1" w:defQFormat="0" w:count="267">
+    <w:lsdException w:name="Normal" w:semiHidden="0" w:uiPriority="0" w:unhideWhenUsed="0" w:qFormat="1"/>
+    <w:lsdException w:name="heading 1" w:semiHidden="0" w:uiPriority="9" w:unhideWhenUsed="0" w:qFormat="1"/>
+    <w:lsdException w:name="heading 2" w:uiPriority="9" w:qFormat="1"/>
+    <w:lsdException w:name="heading 3" w:uiPriority="9" w:qFormat="1"/>
+    <w:lsdException w:name="heading 4" w:uiPriority="9" w:qFormat="1"/>
+    <w:lsdException w:name="heading 5" w:uiPriority="9" w:qFormat="1"/>
+    <w:lsdException w:name="heading 6" w:uiPriority="9" w:qFormat="1"/>
+    <w:lsdException w:name="heading 7" w:uiPriority="9" w:qFormat="1"/>
+    <w:lsdException w:name="heading 8" w:uiPriority="9" w:qFormat="1"/>
+    <w:lsdException w:name="heading 9" w:uiPriority="9" w:qFormat="1"/>
+    <w:lsdException w:name="toc 1" w:uiPriority="39"/>
+    <w:lsdException w:name="toc 2" w:uiPriority="39"/>
+    <w:lsdException w:name="toc 3" w:uiPriority="39"/>
+    <w:lsdException w:name="toc 4" w:uiPriority="39"/>
+    <w:lsdException w:name="toc 5" w:uiPriority="39"/>
+    <w:lsdException w:name="toc 6" w:uiPriority="39"/>
+    <w:lsdException w:name="toc 7" w:uiPriority="39"/>
+    <w:lsdException w:name="toc 8" w:uiPriority="39"/>
+    <w:lsdException w:name="toc 9" w:uiPriority="39"/>
+    <w:lsdException w:name="caption" w:uiPriority="35" w:qFormat="1"/>
+    <w:lsdException w:name="Title" w:semiHidden="0" w:uiPriority="10" w:unhideWhenUsed="0" w:qFormat="1"/>
+    <w:lsdException w:name="Default Paragraph Font" w:uiPriority="1"/>
+    <w:lsdException w:name="Subtitle" w:semiHidden="0" w:uiPriority="11" w:unhideWhenUsed="0" w:qFormat="1"/>
+    <w:lsdException w:name="Strong" w:semiHidden="0" w:uiPriority="22" w:unhideWhenUsed="0" w:qFormat="1"/>
+    <w:lsdException w:name="Emphasis" w:semiHidden="0" w:uiPriority="20" w:unhideWhenUsed="0" w:qFormat="1"/>
+    <w:lsdException w:name="Table Grid" w:semiHidden="0" w:uiPriority="59" w:unhideWhenUsed="0"/>
+    <w:lsdException w:name="Placeholder Text" w:unhideWhenUsed="0"/>
+    <w:lsdException w:name="No Spacing" w:semiHidden="0" w:uiPriority="1" w:unhideWhenUsed="0" w:qFormat="1"/>
+    <w:lsdException w:name="Light Shading" w:semiHidden="0" w:uiPriority="60" w:unhideWhenUsed="0"/>
+    <w:lsdException w:name="Light List" w:semiHidden="0" w:uiPriority="61" w:unhideWhenUsed="0"/>
+    <w:lsdException w:name="Light Grid" w:semiHidden="0" w:uiPriority="62" w:unhideWhenUsed="0"/>
+    <w:lsdException w:name="Medium Shading 1" w:semiHidden="0" w:uiPriority="63" w:unhideWhenUsed="0"/>
+    <w:lsdException w:name="Medium Shading 2" w:semiHidden="0" w:uiPriority="64" w:unhideWhenUsed="0"/>
+    <w:lsdException w:name="Medium List 1" w:semiHidden="0" w:uiPriority="65" w:unhideWhenUsed="0"/>
+    <w:lsdException w:name="Medium List 2" w:semiHidden="0" w:uiPriority="66" w:unhideWhenUsed="0"/>
+    <w:lsdException w:name="Medium Grid 1" w:semiHidden="0" w:uiPriority="67" w:unhideWhenUsed="0"/>
+    <w:lsdException w:name="Medium Grid 2" w:semiHidden="0" w:uiPriority="68" w:unhideWhenUsed="0"/>
+    <w:lsdException w:name="Medium Grid 3" w:semiHidden="0" w:uiPriority="69" w:unhideWhenUsed="0"/>
+    <w:lsdException w:name="Dark List" w:semiHidden="0" w:uiPriority="70" w:unhideWhenUsed="0"/>
+    <w:lsdException w:name="Colorful Shading" w:semiHidden="0" w:uiPriority="71" w:unhideWhenUsed="0"/>
+    <w:lsdException w:name="Colorful List" w:semiHidden="0" w:uiPriority="72" w:unhideWhenUsed="0"/>
+    <w:lsdException w:name="Colorful Grid" w:semiHidden="0" w:uiPriority="73" w:unhideWhenUsed="0"/>
+    <w:lsdException w:name="Light Shading Accent 1" w:semiHidden="0" w:uiPriority="60" w:unhideWhenUsed="0"/>
+    <w:lsdException w:name="Light List Accent 1" w:semiHidden="0" w:uiPriority="61" w:unhideWhenUsed="0"/>
+    <w:lsdException w:name="Light Grid Accent 1" w:semiHidden="0" w:uiPriority="62" w:unhideWhenUsed="0"/>
+    <w:lsdException w:name="Medium Shading 1 Accent 1" w:semiHidden="0" w:uiPriority="63" w:unhideWhenUsed="0"/>
+    <w:lsdException w:name="Medium Shading 2 Accent 1" w:semiHidden="0" w:uiPriority="64" w:unhideWhenUsed="0"/>
+    <w:lsdException w:name="Medium List 1 Accent 1" w:semiHidden="0" w:uiPriority="65" w:unhideWhenUsed="0"/>
+    <w:lsdException w:name="Revision" w:unhideWhenUsed="0"/>
+    <w:lsdException w:name="List Paragraph" w:semiHidden="0" w:uiPriority="34" w:unhideWhenUsed="0" w:qFormat="1"/>
+    <w:lsdException w:name="Quote" w:semiHidden="0" w:uiPriority="29" w:unhideWhenUsed="0" w:qFormat="1"/>
+    <w:lsdException w:name="Intense Quote" w:semiHidden="0" w:uiPriority="30" w:unhideWhenUsed="0" w:qFormat="1"/>
+    <w:lsdException w:name="Medium List 2 Accent 1" w:semiHidden="0" w:uiPriority="66" w:unhideWhenUsed="0"/>
+    <w:lsdException w:name="Medium Grid 1 Accent 1" w:semiHidden="0" w:uiPriority="67" w:unhideWhenUsed="0"/>
+    <w:lsdException w:name="Medium Grid 2 Accent 1" w:semiHidden="0" w:uiPriority="68" w:unhideWhenUsed="0"/>
+    <w:lsdException w:name="Medium Grid 3 Accent 1" w:semiHidden="0" w:uiPriority="69" w:unhideWhenUsed="0"/>
+    <w:lsdException w:name="Dark List Accent 1" w:semiHidden="0" w:uiPriority="70" w:unhideWhenUsed="0"/>
+    <w:lsdException w:name="Colorful Shading Accent 1" w:semiHidden="0" w:uiPriority="71" w:unhideWhenUsed="0"/>
+    <w:lsdException w:name="Colorful List Accent 1" w:semiHidden="0" w:uiPriority="72" w:unhideWhenUsed="0"/>
+    <w:lsdException w:name="Colorful Grid Accent 1" w:semiHidden="0" w:uiPriority="73" w:unhideWhenUsed="0"/>
+    <w:lsdException w:name="Light Shading Accent 2" w:semiHidden="0" w:uiPriority="60" w:unhideWhenUsed="0"/>
+    <w:lsdException w:name="Light List Accent 2" w:semiHidden="0" w:uiPriority="61" w:unhideWhenUsed="0"/>
+    <w:lsdException w:name="Light Grid Accent 2" w:semiHidden="0" w:uiPriority="62" w:unhideWhenUsed="0"/>
+    <w:lsdException w:name="Medium Shading 1 Accent 2" w:semiHidden="0" w:uiPriority="63" w:unhideWhenUsed="0"/>
+    <w:lsdException w:name="Medium Shading 2 Accent 2" w:semiHidden="0" w:uiPriority="64" w:unhideWhenUsed="0"/>
+    <w:lsdException w:name="Medium List 1 Accent 2" w:semiHidden="0" w:uiPriority="65" w:unhideWhenUsed="0"/>
+    <w:lsdException w:name="Medium List 2 Accent 2" w:semiHidden="0" w:uiPriority="66" w:unhideWhenUsed="0"/>
+    <w:lsdException w:name="Medium Grid 1 Accent 2" w:semiHidden="0" w:uiPriority="67" w:unhideWhenUsed="0"/>
+    <w:lsdException w:name="Medium Grid 2 Accent 2" w:semiHidden="0" w:uiPriority="68" w:unhideWhenUsed="0"/>
+    <w:lsdException w:name="Medium Grid 3 Accent 2" w:semiHidden="0" w:uiPriority="69" w:unhideWhenUsed="0"/>
+    <w:lsdException w:name="Dark List Accent 2" w:semiHidden="0" w:uiPriority="70" w:unhideWhenUsed="0"/>
+    <w:lsdException w:name="Colorful Shading Accent 2" w:semiHidden="0" w:uiPriority="71" w:unhideWhenUsed="0"/>
+    <w:lsdException w:name="Colorful List Accent 2" w:semiHidden="0" w:uiPriority="72" w:unhideWhenUsed="0"/>
+    <w:lsdException w:name="Colorful Grid Accent 2" w:semiHidden="0" w:uiPriority="73" w:unhideWhenUsed="0"/>
+    <w:lsdException w:name="Light Shading Accent 3" w:semiHidden="0" w:uiPriority="60" w:unhideWhenUsed="0"/>
+    <w:lsdException w:name="Light List Accent 3" w:semiHidden="0" w:uiPriority="61" w:unhideWhenUsed="0"/>
+    <w:lsdException w:name="Light Grid Accent 3" w:semiHidden="0" w:uiPriority="62" w:unhideWhenUsed="0"/>
+    <w:lsdException w:name="Medium Shading 1 Accent 3" w:semiHidden="0" w:uiPriority="63" w:unhideWhenUsed="0"/>
+    <w:lsdException w:name="Medium Shading 2 Accent 3" w:semiHidden="0" w:uiPriority="64" w:unhideWhenUsed="0"/>
+    <w:lsdException w:name="Medium List 1 Accent 3" w:semiHidden="0" w:uiPriority="65" w:unhideWhenUsed="0"/>
+    <w:lsdException w:name="Medium List 2 Accent 3" w:semiHidden="0" w:uiPriority="66" w:unhideWhenUsed="0"/>
+    <w:lsdException w:name="Medium Grid 1 Accent 3" w:semiHidden="0" w:uiPriority="67" w:unhideWhenUsed="0"/>
+    <w:lsdException w:name="Medium Grid 2 Accent 3" w:semiHidden="0" w:uiPriority="68" w:unhideWhenUsed="0"/>
+    <w:lsdException w:name="Medium Grid 3 Accent 3" w:semiHidden="0" w:uiPriority="69" w:unhideWhenUsed="0"/>
+    <w:lsdException w:name="Dark List Accent 3" w:semiHidden="0" w:uiPriority="70" w:unhideWhenUsed="0"/>
+    <w:lsdException w:name="Colorful Shading Accent 3" w:semiHidden="0" w:uiPriority="71" w:unhideWhenUsed="0"/>
+    <w:lsdException w:name="Colorful List Accent 3" w:semiHidden="0" w:uiPriority="72" w:unhideWhenUsed="0"/>
+    <w:lsdException w:name="Colorful Grid Accent 3" w:semiHidden="0" w:uiPriority="73" w:unhideWhenUsed="0"/>
+    <w:lsdException w:name="Light Shading Accent 4" w:semiHidden="0" w:uiPriority="60" w:unhideWhenUsed="0"/>
+    <w:lsdException w:name="Light List Accent 4" w:semiHidden="0" w:uiPriority="61" w:unhideWhenUsed="0"/>
+    <w:lsdException w:name="Light Grid Accent 4" w:semiHidden="0" w:uiPriority="62" w:unhideWhenUsed="0"/>
+    <w:lsdException w:name="Medium Shading 1 Accent 4" w:semiHidden="0" w:uiPriority="63" w:unhideWhenUsed="0"/>
+    <w:lsdException w:name="Medium Shading 2 Accent 4" w:semiHidden="0" w:uiPriority="64" w:unhideWhenUsed="0"/>
+    <w:lsdException w:name="Medium List 1 Accent 4" w:semiHidden="0" w:uiPriority="65" w:unhideWhenUsed="0"/>
+    <w:lsdException w:name="Medium List 2 Accent 4" w:semiHidden="0" w:uiPriority="66" w:unhideWhenUsed="0"/>
+    <w:lsdException w:name="Medium Grid 1 Accent 4" w:semiHidden="0" w:uiPriority="67" w:unhideWhenUsed="0"/>
+    <w:lsdException w:name="Medium Grid 2 Accent 4" w:semiHidden="0" w:uiPriority="68" w:unhideWhenUsed="0"/>
+    <w:lsdException w:name="Medium Grid 3 Accent 4" w:semiHidden="0" w:uiPriority="69" w:unhideWhenUsed="0"/>
+    <w:lsdException w:name="Dark List Accent 4" w:semiHidden="0" w:uiPriority="70" w:unhideWhenUsed="0"/>
+    <w:lsdException w:name="Colorful Shading Accent 4" w:semiHidden="0" w:uiPriority="71" w:unhideWhenUsed="0"/>
+    <w:lsdException w:name="Colorful List Accent 4" w:semiHidden="0" w:uiPriority="72" w:unhideWhenUsed="0"/>
+    <w:lsdException w:name="Colorful Grid Accent 4" w:semiHidden="0" w:uiPriority="73" w:unhideWhenUsed="0"/>
+    <w:lsdException w:name="Light Shading Accent 5" w:semiHidden="0" w:uiPriority="60" w:unhideWhenUsed="0"/>
+    <w:lsdException w:name="Light List Accent 5" w:semiHidden="0" w:uiPriority="61" w:unhideWhenUsed="0"/>
+    <w:lsdException w:name="Light Grid Accent 5" w:semiHidden="0" w:uiPriority="62" w:unhideWhenUsed="0"/>
+    <w:lsdException w:name="Medium Shading 1 Accent 5" w:semiHidden="0" w:uiPriority="63" w:unhideWhenUsed="0"/>
+    <w:lsdException w:name="Medium Shading 2 Accent 5" w:semiHidden="0" w:uiPriority="64" w:unhideWhenUsed="0"/>
+    <w:lsdException w:name="Medium List 1 Accent 5" w:semiHidden="0" w:uiPriority="65" w:unhideWhenUsed="0"/>
+    <w:lsdException w:name="Medium List 2 Accent 5" w:semiHidden="0" w:uiPriority="66" w:unhideWhenUsed="0"/>
+    <w:lsdException w:name="Medium Grid 1 Accent 5" w:semiHidden="0" w:uiPriority="67" w:unhideWhenUsed="0"/>
+    <w:lsdException w:name="Medium Grid 2 Accent 5" w:semiHidden="0" w:uiPriority="68" w:unhideWhenUsed="0"/>
+    <w:lsdException w:name="Medium Grid 3 Accent 5" w:semiHidden="0" w:uiPriority="69" w:unhideWhenUsed="0"/>
+    <w:lsdException w:name="Dark List Accent 5" w:semiHidden="0" w:uiPriority="70" w:unhideWhenUsed="0"/>
+    <w:lsdException w:name="Colorful Shading Accent 5" w:semiHidden="0" w:uiPriority="71" w:unhideWhenUsed="0"/>
+    <w:lsdException w:name="Colorful List Accent 5" w:semiHidden="0" w:uiPriority="72" w:unhideWhenUsed="0"/>
+    <w:lsdException w:name="Colorful Grid Accent 5" w:semiHidden="0" w:uiPriority="73" w:unhideWhenUsed="0"/>
+    <w:lsdException w:name="Light Shading Accent 6" w:semiHidden="0" w:uiPriority="60" w:unhideWhenUsed="0"/>
+    <w:lsdException w:name="Light List Accent 6" w:semiHidden="0" w:uiPriority="61" w:unhideWhenUsed="0"/>
+    <w:lsdException w:name="Light Grid Accent 6" w:semiHidden="0" w:uiPriority="62" w:unhideWhenUsed="0"/>
+    <w:lsdException w:name="Medium Shading 1 Accent 6" w:semiHidden="0" w:uiPriority="63" w:unhideWhenUsed="0"/>
+    <w:lsdException w:name="Medium Shading 2 Accent 6" w:semiHidden="0" w:uiPriority="64" w:unhideWhenUsed="0"/>
+    <w:lsdException w:name="Medium List 1 Accent 6" w:semiHidden="0" w:uiPriority="65" w:unhideWhenUsed="0"/>
+    <w:lsdException w:name="Medium List 2 Accent 6" w:semiHidden="0" w:uiPriority="66" w:unhideWhenUsed="0"/>
+    <w:lsdException w:name="Medium Grid 1 Accent 6" w:semiHidden="0" w:uiPriority="67" w:unhideWhenUsed="0"/>
+    <w:lsdException w:name="Medium Grid 2 Accent 6" w:semiHidden="0" w:uiPriority="68" w:unhideWhenUsed="0"/>
+    <w:lsdException w:name="Medium Grid 3 Accent 6" w:semiHidden="0" w:uiPriority="69" w:unhideWhenUsed="0"/>
+    <w:lsdException w:name="Dark List Accent 6" w:semiHidden="0" w:uiPriority="70" w:unhideWhenUsed="0"/>
+    <w:lsdException w:name="Colorful Shading Accent 6" w:semiHidden="0" w:uiPriority="71" w:unhideWhenUsed="0"/>
+    <w:lsdException w:name="Colorful List Accent 6" w:semiHidden="0" w:uiPriority="72" w:unhideWhenUsed="0"/>
+    <w:lsdException w:name="Colorful Grid Accent 6" w:semiHidden="0" w:uiPriority="73" w:unhideWhenUsed="0"/>
+    <w:lsdException w:name="Subtle Emphasis" w:semiHidden="0" w:uiPriority="19" w:unhideWhenUsed="0" w:qFormat="1"/>
+    <w:lsdException w:name="Intense Emphasis" w:semiHidden="0" w:uiPriority="21" w:unhideWhenUsed="0" w:qFormat="1"/>
+    <w:lsdException w:name="Subtle Reference" w:semiHidden="0" w:uiPriority="31" w:unhideWhenUsed="0" w:qFormat="1"/>
+    <w:lsdException w:name="Intense Reference" w:semiHidden="0" w:uiPriority="32" w:unhideWhenUsed="0" w:qFormat="1"/>
+    <w:lsdException w:name="Book Title" w:semiHidden="0" w:uiPriority="33" w:unhideWhenUsed="0" w:qFormat="1"/>
+    <w:lsdException w:name="Bibliography" w:uiPriority="37"/>
+    <w:lsdException w:name="TOC Heading" w:uiPriority="39" w:qFormat="1"/>
+  </w:latentStyles>
+  <w:style w:type="paragraph" w:default="1" w:styleId="Normal">
+    <w:name w:val="Normal"/>
+    <w:rPr>
+      <w:lang w:val="en-US"/>
+    </w:rPr>
+  </w:style>
+  <w:style w:type="paragraph" w:styleId="Heading1">
+    <w:name w:val="heading 1"/>
+    <w:basedOn w:val="Normal"/>
+    <w:next w:val="Normal"/>
+    <w:pPr>
+      <w:keepNext/>
+      <w:keepLines/>
+      <w:spacing w:before="240"/>
+      <w:outlineLvl w:val="0"/>
+    </w:pPr>
+    <w:rPr>
+      <w:color w:val="2E74B5"/>
+      <w:sz w:val="32"/>
+      <w:szCs w:val="32"/>
+    </w:rPr>
+  </w:style>
+  <w:style w:type="paragraph" w:styleId="Heading2">
+    <w:name w:val="heading 2"/>
+    <w:basedOn w:val="Normal"/>
+    <w:next w:val="Normal"/>
+    <w:pPr>
+      <w:keepNext/>
+      <w:keepLines/>
+      <w:spacing w:before="240" w:after="120"/>
+      <w:outlineLvl w:val="1"/>
+    </w:pPr>
+    <w:rPr>
+      <w:rFonts w:ascii="Liberation Sans" w:eastAsia="Liberation Sans" w:hAnsi="Liberation Sans" w:cs="Liberation Sans"/>
+      <w:sz w:val="28"/>
+      <w:szCs w:val="28"/>
+    </w:rPr>
+  </w:style>
+  <w:style w:type="paragraph" w:styleId="Heading3">
+    <w:name w:val="heading 3"/>
+    <w:basedOn w:val="Normal"/>
+    <w:next w:val="Normal"/>
+    <w:pPr>
+      <w:keepNext/>
+      <w:keepLines/>
+      <w:spacing w:before="240" w:after="120"/>
+      <w:outlineLvl w:val="2"/>
+    </w:pPr>
+    <w:rPr>
+      <w:rFonts w:ascii="Liberation Sans" w:eastAsia="Liberation Sans" w:hAnsi="Liberation Sans" w:cs="Liberation Sans"/>
+      <w:sz w:val="28"/>
+      <w:szCs w:val="28"/>
+    </w:rPr>
+  </w:style>
+  <w:style w:type="paragraph" w:styleId="Heading4">
+    <w:name w:val="heading 4"/>
+    <w:basedOn w:val="Normal"/>
+    <w:next w:val="Normal"/>
+    <w:pPr>
+      <w:keepNext/>
+      <w:keepLines/>
+      <w:spacing w:before="240" w:after="40"/>
+      <w:contextualSpacing/>
+      <w:outlineLvl w:val="3"/>
+    </w:pPr>
+    <w:rPr>
+      <w:b/>
+    </w:rPr>
+  </w:style>
+  <w:style w:type="paragraph" w:styleId="Heading5">
+    <w:name w:val="heading 5"/>
+    <w:basedOn w:val="Normal"/>
+    <w:next w:val="Normal"/>
+    <w:pPr>
+      <w:keepNext/>
+      <w:keepLines/>
+      <w:spacing w:before="220" w:after="40"/>
+      <w:contextualSpacing/>
+      <w:outlineLvl w:val="4"/>
+    </w:pPr>
+    <w:rPr>
+      <w:b/>
+      <w:sz w:val="22"/>
+      <w:szCs w:val="22"/>
+    </w:rPr>
+  </w:style>
+  <w:style w:type="paragraph" w:styleId="Heading6">
+    <w:name w:val="heading 6"/>
+    <w:basedOn w:val="Normal"/>
+    <w:next w:val="Normal"/>
+    <w:pPr>
+      <w:keepNext/>
+      <w:keepLines/>
+      <w:spacing w:before="200" w:after="40"/>
+      <w:contextualSpacing/>
+      <w:outlineLvl w:val="5"/>
+    </w:pPr>
+    <w:rPr>
+      <w:b/>
+      <w:sz w:val="20"/>
+      <w:szCs w:val="20"/>
+    </w:rPr>
+  </w:style>
+  <w:style w:type="character" w:default="1" w:styleId="DefaultParagraphFont">
+    <w:name w:val="Default Paragraph Font"/>
+    <w:uiPriority w:val="1"/>
+    <w:semiHidden/>
+    <w:unhideWhenUsed/>
+  </w:style>
+  <w:style w:type="table" w:default="1" w:styleId="TableNormal">
+    <w:name w:val="Normal Table"/>
+    <w:uiPriority w:val="99"/>
+    <w:semiHidden/>
+    <w:unhideWhenUsed/>
+    <w:tblPr>
+      <w:tblInd w:w="0" w:type="dxa"/>
+      <w:tblCellMar>
+        <w:top w:w="0" w:type="dxa"/>
+        <w:left w:w="108" w:type="dxa"/>
+        <w:bottom w:w="0" w:type="dxa"/>
+        <w:right w:w="108" w:type="dxa"/>
+      </w:tblCellMar>
+    </w:tblPr>
+  </w:style>
+  <w:style w:type="numbering" w:default="1" w:styleId="NoList">
+    <w:name w:val="No List"/>
+    <w:uiPriority w:val="99"/>
+    <w:semiHidden/>
+    <w:unhideWhenUsed/>
+  </w:style>
+  <w:style w:type="paragraph" w:styleId="Title">
+    <w:name w:val="Title"/>
+    <w:basedOn w:val="Normal"/>
+    <w:next w:val="Normal"/>
+    <w:pPr>
+      <w:keepNext/>
+      <w:keepLines/>
+      <w:spacing w:before="240" w:after="120"/>
+    </w:pPr>
+    <w:rPr>
+      <w:rFonts w:ascii="Liberation Sans" w:eastAsia="Liberation Sans" w:hAnsi="Liberation Sans" w:cs="Liberation Sans"/>
+      <w:sz w:val="28"/>
+      <w:szCs w:val="28"/>
+    </w:rPr>
+  </w:style>
+  <w:style w:type="paragraph" w:styleId="Subtitle">
+    <w:name w:val="Subtitle"/>
+    <w:basedOn w:val="Normal"/>
+    <w:next w:val="Normal"/>
+    <w:pPr>
+      <w:keepNext/>
+      <w:keepLines/>
+      <w:spacing w:before="240" w:after="120"/>
+    </w:pPr>
+    <w:rPr>
+      <w:rFonts w:ascii="Liberation Sans" w:eastAsia="Liberation Sans" w:hAnsi="Liberation Sans" w:cs="Liberation Sans"/>
+      <w:i/>
+      <w:sz w:val="28"/>
+      <w:szCs w:val="28"/>
+    </w:rPr>
+  </w:style>
+  <w:style w:type="paragraph" w:styleId="BalloonText">
+    <w:name w:val="Balloon Text"/>
+    <w:basedOn w:val="Normal"/>
+    <w:link w:val="BalloonTextChar"/>
+    <w:uiPriority w:val="99"/>
+    <w:semiHidden/>
+    <w:unhideWhenUsed/>
+    <w:rsid w:val="005B0C37"/>
+    <w:rPr>
+      <w:rFonts w:ascii="Tahoma" w:hAnsi="Tahoma" w:cs="Tahoma"/>
+      <w:sz w:val="16"/>
+      <w:szCs w:val="16"/>
+    </w:rPr>
+  </w:style>
+  <w:style w:type="character" w:customStyle="1" w:styleId="BalloonTextChar">
+    <w:name w:val="Balloon Text Char"/>
+    <w:basedOn w:val="DefaultParagraphFont"/>
+    <w:link w:val="BalloonText"/>
+    <w:uiPriority w:val="99"/>
+    <w:semiHidden/>
+    <w:rsid w:val="005B0C37"/>
+    <w:rPr>
+      <w:rFonts w:ascii="Tahoma" w:hAnsi="Tahoma" w:cs="Tahoma"/>
+      <w:sz w:val="16"/>
+      <w:szCs w:val="16"/>
+      <w:lang w:val="en-US"/>
     </w:rPr>
   </w:style>
 </w:styles>

</xml_diff>